<commit_message>
Fin de la clase
</commit_message>
<xml_diff>
--- a/semana5/01 - actividades/portafolio/portafolio.docx
+++ b/semana5/01 - actividades/portafolio/portafolio.docx
@@ -17102,6 +17102,7 @@
           <w:rFonts w:ascii="Times New Roman" w:eastAsia="URWPalladioTOT-Reg" w:hAnsi="Times New Roman" w:cs="Times New Roman"/>
           <w:b/>
           <w:bCs/>
+          <w:noProof/>
           <w:color w:val="000000" w:themeColor="text1"/>
           <w:sz w:val="24"/>
           <w:szCs w:val="24"/>
@@ -17201,7 +17202,7 @@
           <w:szCs w:val="24"/>
           <w:lang w:val="es-HN"/>
         </w:rPr>
-        <w:t xml:space="preserve"> c8ca44268e94954f84b20c1e57ddc03dd63128ee</w:t>
+        <w:t xml:space="preserve"> 262dac3d9d94a870b89461819c2e9ac64fa3c720</w:t>
       </w:r>
     </w:p>
     <w:p>
@@ -17260,20 +17261,46 @@
           <w:color w:val="000000" w:themeColor="text1"/>
           <w:sz w:val="24"/>
           <w:szCs w:val="24"/>
-          <w:lang w:val="en-US"/>
-        </w:rPr>
-      </w:pPr>
-      <w:r>
-        <w:rPr>
-          <w:rFonts w:ascii="Times New Roman" w:eastAsia="URWPalladioTOT-Reg" w:hAnsi="Times New Roman" w:cs="Times New Roman"/>
-          <w:b/>
-          <w:bCs/>
-          <w:color w:val="000000" w:themeColor="text1"/>
-          <w:sz w:val="24"/>
-          <w:szCs w:val="24"/>
-          <w:lang w:val="en-US"/>
-        </w:rPr>
-        <w:t>Date:   Sat May 21 16:02:49 2022 -0600</w:t>
+          <w:lang w:val="es-HN"/>
+        </w:rPr>
+      </w:pPr>
+      <w:r>
+        <w:rPr>
+          <w:rFonts w:ascii="Times New Roman" w:eastAsia="URWPalladioTOT-Reg" w:hAnsi="Times New Roman" w:cs="Times New Roman"/>
+          <w:b/>
+          <w:bCs/>
+          <w:color w:val="000000" w:themeColor="text1"/>
+          <w:sz w:val="24"/>
+          <w:szCs w:val="24"/>
+          <w:lang w:val="es-HN"/>
+        </w:rPr>
+        <w:t xml:space="preserve">Date:   </w:t>
+      </w:r>
+      <w:proofErr w:type="spellStart"/>
+      <w:r>
+        <w:rPr>
+          <w:rFonts w:ascii="Times New Roman" w:eastAsia="URWPalladioTOT-Reg" w:hAnsi="Times New Roman" w:cs="Times New Roman"/>
+          <w:b/>
+          <w:bCs/>
+          <w:color w:val="000000" w:themeColor="text1"/>
+          <w:sz w:val="24"/>
+          <w:szCs w:val="24"/>
+          <w:lang w:val="es-HN"/>
+        </w:rPr>
+        <w:t>Sat</w:t>
+      </w:r>
+      <w:proofErr w:type="spellEnd"/>
+      <w:r>
+        <w:rPr>
+          <w:rFonts w:ascii="Times New Roman" w:eastAsia="URWPalladioTOT-Reg" w:hAnsi="Times New Roman" w:cs="Times New Roman"/>
+          <w:b/>
+          <w:bCs/>
+          <w:color w:val="000000" w:themeColor="text1"/>
+          <w:sz w:val="24"/>
+          <w:szCs w:val="24"/>
+          <w:lang w:val="es-HN"/>
+        </w:rPr>
+        <w:t xml:space="preserve"> May 21 18:27:21 2022 -0600</w:t>
       </w:r>
     </w:p>
     <w:p>
@@ -17289,7 +17316,7 @@
           <w:color w:val="000000" w:themeColor="text1"/>
           <w:sz w:val="24"/>
           <w:szCs w:val="24"/>
-          <w:lang w:val="en-US"/>
+          <w:lang w:val="es-HN"/>
         </w:rPr>
       </w:pPr>
     </w:p>
@@ -17306,72 +17333,20 @@
           <w:color w:val="000000" w:themeColor="text1"/>
           <w:sz w:val="24"/>
           <w:szCs w:val="24"/>
-          <w:lang w:val="en-US"/>
-        </w:rPr>
-      </w:pPr>
-      <w:r>
-        <w:rPr>
-          <w:rFonts w:ascii="Times New Roman" w:eastAsia="URWPalladioTOT-Reg" w:hAnsi="Times New Roman" w:cs="Times New Roman"/>
-          <w:b/>
-          <w:bCs/>
-          <w:color w:val="000000" w:themeColor="text1"/>
-          <w:sz w:val="24"/>
-          <w:szCs w:val="24"/>
-          <w:lang w:val="en-US"/>
-        </w:rPr>
-        <w:t xml:space="preserve">    </w:t>
-      </w:r>
-      <w:proofErr w:type="spellStart"/>
-      <w:r>
-        <w:rPr>
-          <w:rFonts w:ascii="Times New Roman" w:eastAsia="URWPalladioTOT-Reg" w:hAnsi="Times New Roman" w:cs="Times New Roman"/>
-          <w:b/>
-          <w:bCs/>
-          <w:color w:val="000000" w:themeColor="text1"/>
-          <w:sz w:val="24"/>
-          <w:szCs w:val="24"/>
-          <w:lang w:val="en-US"/>
-        </w:rPr>
-        <w:t>Terminando</w:t>
-      </w:r>
-      <w:proofErr w:type="spellEnd"/>
-      <w:r>
-        <w:rPr>
-          <w:rFonts w:ascii="Times New Roman" w:eastAsia="URWPalladioTOT-Reg" w:hAnsi="Times New Roman" w:cs="Times New Roman"/>
-          <w:b/>
-          <w:bCs/>
-          <w:color w:val="000000" w:themeColor="text1"/>
-          <w:sz w:val="24"/>
-          <w:szCs w:val="24"/>
-          <w:lang w:val="en-US"/>
-        </w:rPr>
-        <w:t xml:space="preserve"> </w:t>
-      </w:r>
-      <w:proofErr w:type="spellStart"/>
-      <w:r>
-        <w:rPr>
-          <w:rFonts w:ascii="Times New Roman" w:eastAsia="URWPalladioTOT-Reg" w:hAnsi="Times New Roman" w:cs="Times New Roman"/>
-          <w:b/>
-          <w:bCs/>
-          <w:color w:val="000000" w:themeColor="text1"/>
-          <w:sz w:val="24"/>
-          <w:szCs w:val="24"/>
-          <w:lang w:val="en-US"/>
-        </w:rPr>
-        <w:t>el</w:t>
-      </w:r>
-      <w:proofErr w:type="spellEnd"/>
-      <w:r>
-        <w:rPr>
-          <w:rFonts w:ascii="Times New Roman" w:eastAsia="URWPalladioTOT-Reg" w:hAnsi="Times New Roman" w:cs="Times New Roman"/>
-          <w:b/>
-          <w:bCs/>
-          <w:color w:val="000000" w:themeColor="text1"/>
-          <w:sz w:val="24"/>
-          <w:szCs w:val="24"/>
-          <w:lang w:val="en-US"/>
-        </w:rPr>
-        <w:t xml:space="preserve"> examen....</w:t>
+          <w:lang w:val="es-HN"/>
+        </w:rPr>
+      </w:pPr>
+      <w:r>
+        <w:rPr>
+          <w:rFonts w:ascii="Times New Roman" w:eastAsia="URWPalladioTOT-Reg" w:hAnsi="Times New Roman" w:cs="Times New Roman"/>
+          <w:b/>
+          <w:bCs/>
+          <w:color w:val="000000" w:themeColor="text1"/>
+          <w:sz w:val="24"/>
+          <w:szCs w:val="24"/>
+          <w:lang w:val="es-HN"/>
+        </w:rPr>
+        <w:t xml:space="preserve">    Terminando Portafolio, clase terminada.</w:t>
       </w:r>
     </w:p>
     <w:p>
@@ -17387,7 +17362,7 @@
           <w:color w:val="000000" w:themeColor="text1"/>
           <w:sz w:val="24"/>
           <w:szCs w:val="24"/>
-          <w:lang w:val="en-US"/>
+          <w:lang w:val="es-HN"/>
         </w:rPr>
       </w:pPr>
     </w:p>
@@ -17404,20 +17379,34 @@
           <w:color w:val="000000" w:themeColor="text1"/>
           <w:sz w:val="24"/>
           <w:szCs w:val="24"/>
-          <w:lang w:val="en-US"/>
-        </w:rPr>
-      </w:pPr>
-      <w:r>
-        <w:rPr>
-          <w:rFonts w:ascii="Times New Roman" w:eastAsia="URWPalladioTOT-Reg" w:hAnsi="Times New Roman" w:cs="Times New Roman"/>
-          <w:b/>
-          <w:bCs/>
-          <w:color w:val="000000" w:themeColor="text1"/>
-          <w:sz w:val="24"/>
-          <w:szCs w:val="24"/>
-          <w:lang w:val="en-US"/>
-        </w:rPr>
-        <w:t>commit 8d59d7bc275202116777a67c633ca81b3fdaf401</w:t>
+          <w:lang w:val="es-HN"/>
+        </w:rPr>
+      </w:pPr>
+      <w:proofErr w:type="spellStart"/>
+      <w:r>
+        <w:rPr>
+          <w:rFonts w:ascii="Times New Roman" w:eastAsia="URWPalladioTOT-Reg" w:hAnsi="Times New Roman" w:cs="Times New Roman"/>
+          <w:b/>
+          <w:bCs/>
+          <w:color w:val="000000" w:themeColor="text1"/>
+          <w:sz w:val="24"/>
+          <w:szCs w:val="24"/>
+          <w:lang w:val="es-HN"/>
+        </w:rPr>
+        <w:t>commit</w:t>
+      </w:r>
+      <w:proofErr w:type="spellEnd"/>
+      <w:r>
+        <w:rPr>
+          <w:rFonts w:ascii="Times New Roman" w:eastAsia="URWPalladioTOT-Reg" w:hAnsi="Times New Roman" w:cs="Times New Roman"/>
+          <w:b/>
+          <w:bCs/>
+          <w:color w:val="000000" w:themeColor="text1"/>
+          <w:sz w:val="24"/>
+          <w:szCs w:val="24"/>
+          <w:lang w:val="es-HN"/>
+        </w:rPr>
+        <w:t xml:space="preserve"> c8ca44268e94954f84b20c1e57ddc03dd63128ee</w:t>
       </w:r>
     </w:p>
     <w:p>
@@ -17476,46 +17465,20 @@
           <w:color w:val="000000" w:themeColor="text1"/>
           <w:sz w:val="24"/>
           <w:szCs w:val="24"/>
-          <w:lang w:val="es-HN"/>
-        </w:rPr>
-      </w:pPr>
-      <w:r>
-        <w:rPr>
-          <w:rFonts w:ascii="Times New Roman" w:eastAsia="URWPalladioTOT-Reg" w:hAnsi="Times New Roman" w:cs="Times New Roman"/>
-          <w:b/>
-          <w:bCs/>
-          <w:color w:val="000000" w:themeColor="text1"/>
-          <w:sz w:val="24"/>
-          <w:szCs w:val="24"/>
-          <w:lang w:val="es-HN"/>
-        </w:rPr>
-        <w:t xml:space="preserve">Date:   </w:t>
-      </w:r>
-      <w:proofErr w:type="spellStart"/>
-      <w:r>
-        <w:rPr>
-          <w:rFonts w:ascii="Times New Roman" w:eastAsia="URWPalladioTOT-Reg" w:hAnsi="Times New Roman" w:cs="Times New Roman"/>
-          <w:b/>
-          <w:bCs/>
-          <w:color w:val="000000" w:themeColor="text1"/>
-          <w:sz w:val="24"/>
-          <w:szCs w:val="24"/>
-          <w:lang w:val="es-HN"/>
-        </w:rPr>
-        <w:t>Sat</w:t>
-      </w:r>
-      <w:proofErr w:type="spellEnd"/>
-      <w:r>
-        <w:rPr>
-          <w:rFonts w:ascii="Times New Roman" w:eastAsia="URWPalladioTOT-Reg" w:hAnsi="Times New Roman" w:cs="Times New Roman"/>
-          <w:b/>
-          <w:bCs/>
-          <w:color w:val="000000" w:themeColor="text1"/>
-          <w:sz w:val="24"/>
-          <w:szCs w:val="24"/>
-          <w:lang w:val="es-HN"/>
-        </w:rPr>
-        <w:t xml:space="preserve"> May 21 13:47:40 2022 -0600</w:t>
+          <w:lang w:val="en-US"/>
+        </w:rPr>
+      </w:pPr>
+      <w:r>
+        <w:rPr>
+          <w:rFonts w:ascii="Times New Roman" w:eastAsia="URWPalladioTOT-Reg" w:hAnsi="Times New Roman" w:cs="Times New Roman"/>
+          <w:b/>
+          <w:bCs/>
+          <w:color w:val="000000" w:themeColor="text1"/>
+          <w:sz w:val="24"/>
+          <w:szCs w:val="24"/>
+          <w:lang w:val="en-US"/>
+        </w:rPr>
+        <w:t>Date:   Sat May 21 16:02:49 2022 -0600</w:t>
       </w:r>
     </w:p>
     <w:p>
@@ -17531,7 +17494,7 @@
           <w:color w:val="000000" w:themeColor="text1"/>
           <w:sz w:val="24"/>
           <w:szCs w:val="24"/>
-          <w:lang w:val="es-HN"/>
+          <w:lang w:val="en-US"/>
         </w:rPr>
       </w:pPr>
     </w:p>
@@ -17559,21 +17522,61 @@
           <w:color w:val="000000" w:themeColor="text1"/>
           <w:sz w:val="24"/>
           <w:szCs w:val="24"/>
-          <w:lang w:val="es-HN"/>
-        </w:rPr>
-        <w:t xml:space="preserve">    Terminando la clase.... </w:t>
-      </w:r>
-      <w:r>
-        <w:rPr>
-          <w:rFonts w:ascii="Times New Roman" w:eastAsia="URWPalladioTOT-Reg" w:hAnsi="Times New Roman" w:cs="Times New Roman"/>
-          <w:b/>
-          <w:bCs/>
-          <w:color w:val="000000" w:themeColor="text1"/>
-          <w:sz w:val="24"/>
-          <w:szCs w:val="24"/>
           <w:lang w:val="en-US"/>
         </w:rPr>
-        <w:t>soon</w:t>
+        <w:t xml:space="preserve">    </w:t>
+      </w:r>
+      <w:proofErr w:type="spellStart"/>
+      <w:r>
+        <w:rPr>
+          <w:rFonts w:ascii="Times New Roman" w:eastAsia="URWPalladioTOT-Reg" w:hAnsi="Times New Roman" w:cs="Times New Roman"/>
+          <w:b/>
+          <w:bCs/>
+          <w:color w:val="000000" w:themeColor="text1"/>
+          <w:sz w:val="24"/>
+          <w:szCs w:val="24"/>
+          <w:lang w:val="en-US"/>
+        </w:rPr>
+        <w:t>Terminando</w:t>
+      </w:r>
+      <w:proofErr w:type="spellEnd"/>
+      <w:r>
+        <w:rPr>
+          <w:rFonts w:ascii="Times New Roman" w:eastAsia="URWPalladioTOT-Reg" w:hAnsi="Times New Roman" w:cs="Times New Roman"/>
+          <w:b/>
+          <w:bCs/>
+          <w:color w:val="000000" w:themeColor="text1"/>
+          <w:sz w:val="24"/>
+          <w:szCs w:val="24"/>
+          <w:lang w:val="en-US"/>
+        </w:rPr>
+        <w:t xml:space="preserve"> </w:t>
+      </w:r>
+      <w:proofErr w:type="spellStart"/>
+      <w:r>
+        <w:rPr>
+          <w:rFonts w:ascii="Times New Roman" w:eastAsia="URWPalladioTOT-Reg" w:hAnsi="Times New Roman" w:cs="Times New Roman"/>
+          <w:b/>
+          <w:bCs/>
+          <w:color w:val="000000" w:themeColor="text1"/>
+          <w:sz w:val="24"/>
+          <w:szCs w:val="24"/>
+          <w:lang w:val="en-US"/>
+        </w:rPr>
+        <w:t>el</w:t>
+      </w:r>
+      <w:proofErr w:type="spellEnd"/>
+      <w:r>
+        <w:rPr>
+          <w:rFonts w:ascii="Times New Roman" w:eastAsia="URWPalladioTOT-Reg" w:hAnsi="Times New Roman" w:cs="Times New Roman"/>
+          <w:b/>
+          <w:bCs/>
+          <w:color w:val="000000" w:themeColor="text1"/>
+          <w:sz w:val="24"/>
+          <w:szCs w:val="24"/>
+          <w:lang w:val="en-US"/>
+        </w:rPr>
+        <w:t xml:space="preserve"> examen....</w:t>
       </w:r>
     </w:p>
     <w:p>
@@ -17619,7 +17622,7 @@
           <w:szCs w:val="24"/>
           <w:lang w:val="en-US"/>
         </w:rPr>
-        <w:t>commit b99acce39f4d8bb2adc5f7024ea3d85f57ae1620</w:t>
+        <w:t>commit 8d59d7bc275202116777a67c633ca81b3fdaf401</w:t>
       </w:r>
     </w:p>
     <w:p>
@@ -17635,20 +17638,34 @@
           <w:color w:val="000000" w:themeColor="text1"/>
           <w:sz w:val="24"/>
           <w:szCs w:val="24"/>
-          <w:lang w:val="en-US"/>
-        </w:rPr>
-      </w:pPr>
-      <w:r>
-        <w:rPr>
-          <w:rFonts w:ascii="Times New Roman" w:eastAsia="URWPalladioTOT-Reg" w:hAnsi="Times New Roman" w:cs="Times New Roman"/>
-          <w:b/>
-          <w:bCs/>
-          <w:color w:val="000000" w:themeColor="text1"/>
-          <w:sz w:val="24"/>
-          <w:szCs w:val="24"/>
-          <w:lang w:val="en-US"/>
-        </w:rPr>
-        <w:t>Author: Marcello Montes de Oca &lt;marcello_menjivar@unitec.edu&gt;</w:t>
+          <w:lang w:val="es-HN"/>
+        </w:rPr>
+      </w:pPr>
+      <w:proofErr w:type="spellStart"/>
+      <w:r>
+        <w:rPr>
+          <w:rFonts w:ascii="Times New Roman" w:eastAsia="URWPalladioTOT-Reg" w:hAnsi="Times New Roman" w:cs="Times New Roman"/>
+          <w:b/>
+          <w:bCs/>
+          <w:color w:val="000000" w:themeColor="text1"/>
+          <w:sz w:val="24"/>
+          <w:szCs w:val="24"/>
+          <w:lang w:val="es-HN"/>
+        </w:rPr>
+        <w:t>Author</w:t>
+      </w:r>
+      <w:proofErr w:type="spellEnd"/>
+      <w:r>
+        <w:rPr>
+          <w:rFonts w:ascii="Times New Roman" w:eastAsia="URWPalladioTOT-Reg" w:hAnsi="Times New Roman" w:cs="Times New Roman"/>
+          <w:b/>
+          <w:bCs/>
+          <w:color w:val="000000" w:themeColor="text1"/>
+          <w:sz w:val="24"/>
+          <w:szCs w:val="24"/>
+          <w:lang w:val="es-HN"/>
+        </w:rPr>
+        <w:t>: Marcello Montes de Oca &lt;marcello_menjivar@unitec.edu&gt;</w:t>
       </w:r>
     </w:p>
     <w:p>
@@ -17664,20 +17681,46 @@
           <w:color w:val="000000" w:themeColor="text1"/>
           <w:sz w:val="24"/>
           <w:szCs w:val="24"/>
-          <w:lang w:val="en-US"/>
-        </w:rPr>
-      </w:pPr>
-      <w:r>
-        <w:rPr>
-          <w:rFonts w:ascii="Times New Roman" w:eastAsia="URWPalladioTOT-Reg" w:hAnsi="Times New Roman" w:cs="Times New Roman"/>
-          <w:b/>
-          <w:bCs/>
-          <w:color w:val="000000" w:themeColor="text1"/>
-          <w:sz w:val="24"/>
-          <w:szCs w:val="24"/>
-          <w:lang w:val="en-US"/>
-        </w:rPr>
-        <w:t>Date:   Sat May 21 11:14:55 2022 -0600</w:t>
+          <w:lang w:val="es-HN"/>
+        </w:rPr>
+      </w:pPr>
+      <w:r>
+        <w:rPr>
+          <w:rFonts w:ascii="Times New Roman" w:eastAsia="URWPalladioTOT-Reg" w:hAnsi="Times New Roman" w:cs="Times New Roman"/>
+          <w:b/>
+          <w:bCs/>
+          <w:color w:val="000000" w:themeColor="text1"/>
+          <w:sz w:val="24"/>
+          <w:szCs w:val="24"/>
+          <w:lang w:val="es-HN"/>
+        </w:rPr>
+        <w:t xml:space="preserve">Date:   </w:t>
+      </w:r>
+      <w:proofErr w:type="spellStart"/>
+      <w:r>
+        <w:rPr>
+          <w:rFonts w:ascii="Times New Roman" w:eastAsia="URWPalladioTOT-Reg" w:hAnsi="Times New Roman" w:cs="Times New Roman"/>
+          <w:b/>
+          <w:bCs/>
+          <w:color w:val="000000" w:themeColor="text1"/>
+          <w:sz w:val="24"/>
+          <w:szCs w:val="24"/>
+          <w:lang w:val="es-HN"/>
+        </w:rPr>
+        <w:t>Sat</w:t>
+      </w:r>
+      <w:proofErr w:type="spellEnd"/>
+      <w:r>
+        <w:rPr>
+          <w:rFonts w:ascii="Times New Roman" w:eastAsia="URWPalladioTOT-Reg" w:hAnsi="Times New Roman" w:cs="Times New Roman"/>
+          <w:b/>
+          <w:bCs/>
+          <w:color w:val="000000" w:themeColor="text1"/>
+          <w:sz w:val="24"/>
+          <w:szCs w:val="24"/>
+          <w:lang w:val="es-HN"/>
+        </w:rPr>
+        <w:t xml:space="preserve"> May 21 13:47:40 2022 -0600</w:t>
       </w:r>
     </w:p>
     <w:p>
@@ -17693,7 +17736,7 @@
           <w:color w:val="000000" w:themeColor="text1"/>
           <w:sz w:val="24"/>
           <w:szCs w:val="24"/>
-          <w:lang w:val="en-US"/>
+          <w:lang w:val="es-HN"/>
         </w:rPr>
       </w:pPr>
     </w:p>
@@ -17721,87 +17764,21 @@
           <w:color w:val="000000" w:themeColor="text1"/>
           <w:sz w:val="24"/>
           <w:szCs w:val="24"/>
+          <w:lang w:val="es-HN"/>
+        </w:rPr>
+        <w:t xml:space="preserve">    Terminando la clase.... </w:t>
+      </w:r>
+      <w:r>
+        <w:rPr>
+          <w:rFonts w:ascii="Times New Roman" w:eastAsia="URWPalladioTOT-Reg" w:hAnsi="Times New Roman" w:cs="Times New Roman"/>
+          <w:b/>
+          <w:bCs/>
+          <w:color w:val="000000" w:themeColor="text1"/>
+          <w:sz w:val="24"/>
+          <w:szCs w:val="24"/>
           <w:lang w:val="en-US"/>
         </w:rPr>
-        <w:t xml:space="preserve">    adding last project...</w:t>
-      </w:r>
-      <w:proofErr w:type="spellStart"/>
-      <w:r>
-        <w:rPr>
-          <w:rFonts w:ascii="Times New Roman" w:eastAsia="URWPalladioTOT-Reg" w:hAnsi="Times New Roman" w:cs="Times New Roman"/>
-          <w:b/>
-          <w:bCs/>
-          <w:color w:val="000000" w:themeColor="text1"/>
-          <w:sz w:val="24"/>
-          <w:szCs w:val="24"/>
-          <w:lang w:val="en-US"/>
-        </w:rPr>
-        <w:t>ya</w:t>
-      </w:r>
-      <w:proofErr w:type="spellEnd"/>
-      <w:r>
-        <w:rPr>
-          <w:rFonts w:ascii="Times New Roman" w:eastAsia="URWPalladioTOT-Reg" w:hAnsi="Times New Roman" w:cs="Times New Roman"/>
-          <w:b/>
-          <w:bCs/>
-          <w:color w:val="000000" w:themeColor="text1"/>
-          <w:sz w:val="24"/>
-          <w:szCs w:val="24"/>
-          <w:lang w:val="en-US"/>
-        </w:rPr>
-        <w:t xml:space="preserve"> me </w:t>
-      </w:r>
-      <w:proofErr w:type="spellStart"/>
-      <w:r>
-        <w:rPr>
-          <w:rFonts w:ascii="Times New Roman" w:eastAsia="URWPalladioTOT-Reg" w:hAnsi="Times New Roman" w:cs="Times New Roman"/>
-          <w:b/>
-          <w:bCs/>
-          <w:color w:val="000000" w:themeColor="text1"/>
-          <w:sz w:val="24"/>
-          <w:szCs w:val="24"/>
-          <w:lang w:val="en-US"/>
-        </w:rPr>
-        <w:t>quiero</w:t>
-      </w:r>
-      <w:proofErr w:type="spellEnd"/>
-      <w:r>
-        <w:rPr>
-          <w:rFonts w:ascii="Times New Roman" w:eastAsia="URWPalladioTOT-Reg" w:hAnsi="Times New Roman" w:cs="Times New Roman"/>
-          <w:b/>
-          <w:bCs/>
-          <w:color w:val="000000" w:themeColor="text1"/>
-          <w:sz w:val="24"/>
-          <w:szCs w:val="24"/>
-          <w:lang w:val="en-US"/>
-        </w:rPr>
-        <w:t xml:space="preserve"> </w:t>
-      </w:r>
-      <w:proofErr w:type="spellStart"/>
-      <w:r>
-        <w:rPr>
-          <w:rFonts w:ascii="Times New Roman" w:eastAsia="URWPalladioTOT-Reg" w:hAnsi="Times New Roman" w:cs="Times New Roman"/>
-          <w:b/>
-          <w:bCs/>
-          <w:color w:val="000000" w:themeColor="text1"/>
-          <w:sz w:val="24"/>
-          <w:szCs w:val="24"/>
-          <w:lang w:val="en-US"/>
-        </w:rPr>
-        <w:t>ir</w:t>
-      </w:r>
-      <w:proofErr w:type="spellEnd"/>
-      <w:r>
-        <w:rPr>
-          <w:rFonts w:ascii="Times New Roman" w:eastAsia="URWPalladioTOT-Reg" w:hAnsi="Times New Roman" w:cs="Times New Roman"/>
-          <w:b/>
-          <w:bCs/>
-          <w:color w:val="000000" w:themeColor="text1"/>
-          <w:sz w:val="24"/>
-          <w:szCs w:val="24"/>
-          <w:lang w:val="en-US"/>
-        </w:rPr>
-        <w:t xml:space="preserve"> :)</w:t>
+        <w:t>soon</w:t>
       </w:r>
     </w:p>
     <w:p>
@@ -17834,34 +17811,20 @@
           <w:color w:val="000000" w:themeColor="text1"/>
           <w:sz w:val="24"/>
           <w:szCs w:val="24"/>
-          <w:lang w:val="es-HN"/>
-        </w:rPr>
-      </w:pPr>
-      <w:proofErr w:type="spellStart"/>
-      <w:r>
-        <w:rPr>
-          <w:rFonts w:ascii="Times New Roman" w:eastAsia="URWPalladioTOT-Reg" w:hAnsi="Times New Roman" w:cs="Times New Roman"/>
-          <w:b/>
-          <w:bCs/>
-          <w:color w:val="000000" w:themeColor="text1"/>
-          <w:sz w:val="24"/>
-          <w:szCs w:val="24"/>
-          <w:lang w:val="es-HN"/>
-        </w:rPr>
-        <w:t>commit</w:t>
-      </w:r>
-      <w:proofErr w:type="spellEnd"/>
-      <w:r>
-        <w:rPr>
-          <w:rFonts w:ascii="Times New Roman" w:eastAsia="URWPalladioTOT-Reg" w:hAnsi="Times New Roman" w:cs="Times New Roman"/>
-          <w:b/>
-          <w:bCs/>
-          <w:color w:val="000000" w:themeColor="text1"/>
-          <w:sz w:val="24"/>
-          <w:szCs w:val="24"/>
-          <w:lang w:val="es-HN"/>
-        </w:rPr>
-        <w:t xml:space="preserve"> 9618580c448a1f407235f9e11c6efdefd7874119</w:t>
+          <w:lang w:val="en-US"/>
+        </w:rPr>
+      </w:pPr>
+      <w:r>
+        <w:rPr>
+          <w:rFonts w:ascii="Times New Roman" w:eastAsia="URWPalladioTOT-Reg" w:hAnsi="Times New Roman" w:cs="Times New Roman"/>
+          <w:b/>
+          <w:bCs/>
+          <w:color w:val="000000" w:themeColor="text1"/>
+          <w:sz w:val="24"/>
+          <w:szCs w:val="24"/>
+          <w:lang w:val="en-US"/>
+        </w:rPr>
+        <w:t>commit b99acce39f4d8bb2adc5f7024ea3d85f57ae1620</w:t>
       </w:r>
     </w:p>
     <w:p>
@@ -17877,34 +17840,20 @@
           <w:color w:val="000000" w:themeColor="text1"/>
           <w:sz w:val="24"/>
           <w:szCs w:val="24"/>
-          <w:lang w:val="es-HN"/>
-        </w:rPr>
-      </w:pPr>
-      <w:proofErr w:type="spellStart"/>
-      <w:r>
-        <w:rPr>
-          <w:rFonts w:ascii="Times New Roman" w:eastAsia="URWPalladioTOT-Reg" w:hAnsi="Times New Roman" w:cs="Times New Roman"/>
-          <w:b/>
-          <w:bCs/>
-          <w:color w:val="000000" w:themeColor="text1"/>
-          <w:sz w:val="24"/>
-          <w:szCs w:val="24"/>
-          <w:lang w:val="es-HN"/>
-        </w:rPr>
-        <w:t>Author</w:t>
-      </w:r>
-      <w:proofErr w:type="spellEnd"/>
-      <w:r>
-        <w:rPr>
-          <w:rFonts w:ascii="Times New Roman" w:eastAsia="URWPalladioTOT-Reg" w:hAnsi="Times New Roman" w:cs="Times New Roman"/>
-          <w:b/>
-          <w:bCs/>
-          <w:color w:val="000000" w:themeColor="text1"/>
-          <w:sz w:val="24"/>
-          <w:szCs w:val="24"/>
-          <w:lang w:val="es-HN"/>
-        </w:rPr>
-        <w:t>: Marcello Montes de Oca &lt;marcello_menjivar@unitec.edu&gt;</w:t>
+          <w:lang w:val="en-US"/>
+        </w:rPr>
+      </w:pPr>
+      <w:r>
+        <w:rPr>
+          <w:rFonts w:ascii="Times New Roman" w:eastAsia="URWPalladioTOT-Reg" w:hAnsi="Times New Roman" w:cs="Times New Roman"/>
+          <w:b/>
+          <w:bCs/>
+          <w:color w:val="000000" w:themeColor="text1"/>
+          <w:sz w:val="24"/>
+          <w:szCs w:val="24"/>
+          <w:lang w:val="en-US"/>
+        </w:rPr>
+        <w:t>Author: Marcello Montes de Oca &lt;marcello_menjivar@unitec.edu&gt;</w:t>
       </w:r>
     </w:p>
     <w:p>
@@ -17920,46 +17869,20 @@
           <w:color w:val="000000" w:themeColor="text1"/>
           <w:sz w:val="24"/>
           <w:szCs w:val="24"/>
-          <w:lang w:val="es-HN"/>
-        </w:rPr>
-      </w:pPr>
-      <w:r>
-        <w:rPr>
-          <w:rFonts w:ascii="Times New Roman" w:eastAsia="URWPalladioTOT-Reg" w:hAnsi="Times New Roman" w:cs="Times New Roman"/>
-          <w:b/>
-          <w:bCs/>
-          <w:color w:val="000000" w:themeColor="text1"/>
-          <w:sz w:val="24"/>
-          <w:szCs w:val="24"/>
-          <w:lang w:val="es-HN"/>
-        </w:rPr>
-        <w:t xml:space="preserve">Date:   </w:t>
-      </w:r>
-      <w:proofErr w:type="spellStart"/>
-      <w:r>
-        <w:rPr>
-          <w:rFonts w:ascii="Times New Roman" w:eastAsia="URWPalladioTOT-Reg" w:hAnsi="Times New Roman" w:cs="Times New Roman"/>
-          <w:b/>
-          <w:bCs/>
-          <w:color w:val="000000" w:themeColor="text1"/>
-          <w:sz w:val="24"/>
-          <w:szCs w:val="24"/>
-          <w:lang w:val="es-HN"/>
-        </w:rPr>
-        <w:t>Sat</w:t>
-      </w:r>
-      <w:proofErr w:type="spellEnd"/>
-      <w:r>
-        <w:rPr>
-          <w:rFonts w:ascii="Times New Roman" w:eastAsia="URWPalladioTOT-Reg" w:hAnsi="Times New Roman" w:cs="Times New Roman"/>
-          <w:b/>
-          <w:bCs/>
-          <w:color w:val="000000" w:themeColor="text1"/>
-          <w:sz w:val="24"/>
-          <w:szCs w:val="24"/>
-          <w:lang w:val="es-HN"/>
-        </w:rPr>
-        <w:t xml:space="preserve"> May 21 04:40:42 2022 -0600</w:t>
+          <w:lang w:val="en-US"/>
+        </w:rPr>
+      </w:pPr>
+      <w:r>
+        <w:rPr>
+          <w:rFonts w:ascii="Times New Roman" w:eastAsia="URWPalladioTOT-Reg" w:hAnsi="Times New Roman" w:cs="Times New Roman"/>
+          <w:b/>
+          <w:bCs/>
+          <w:color w:val="000000" w:themeColor="text1"/>
+          <w:sz w:val="24"/>
+          <w:szCs w:val="24"/>
+          <w:lang w:val="en-US"/>
+        </w:rPr>
+        <w:t>Date:   Sat May 21 11:14:55 2022 -0600</w:t>
       </w:r>
     </w:p>
     <w:p>
@@ -17975,7 +17898,7 @@
           <w:color w:val="000000" w:themeColor="text1"/>
           <w:sz w:val="24"/>
           <w:szCs w:val="24"/>
-          <w:lang w:val="es-HN"/>
+          <w:lang w:val="en-US"/>
         </w:rPr>
       </w:pPr>
     </w:p>
@@ -17992,20 +17915,20 @@
           <w:color w:val="000000" w:themeColor="text1"/>
           <w:sz w:val="24"/>
           <w:szCs w:val="24"/>
-          <w:lang w:val="es-HN"/>
-        </w:rPr>
-      </w:pPr>
-      <w:r>
-        <w:rPr>
-          <w:rFonts w:ascii="Times New Roman" w:eastAsia="URWPalladioTOT-Reg" w:hAnsi="Times New Roman" w:cs="Times New Roman"/>
-          <w:b/>
-          <w:bCs/>
-          <w:color w:val="000000" w:themeColor="text1"/>
-          <w:sz w:val="24"/>
-          <w:szCs w:val="24"/>
-          <w:lang w:val="es-HN"/>
-        </w:rPr>
-        <w:t xml:space="preserve">    terminando la </w:t>
+          <w:lang w:val="en-US"/>
+        </w:rPr>
+      </w:pPr>
+      <w:r>
+        <w:rPr>
+          <w:rFonts w:ascii="Times New Roman" w:eastAsia="URWPalladioTOT-Reg" w:hAnsi="Times New Roman" w:cs="Times New Roman"/>
+          <w:b/>
+          <w:bCs/>
+          <w:color w:val="000000" w:themeColor="text1"/>
+          <w:sz w:val="24"/>
+          <w:szCs w:val="24"/>
+          <w:lang w:val="en-US"/>
+        </w:rPr>
+        <w:t xml:space="preserve">    adding last project...</w:t>
       </w:r>
       <w:proofErr w:type="spellStart"/>
       <w:r>
@@ -18016,11 +17939,75 @@
           <w:color w:val="000000" w:themeColor="text1"/>
           <w:sz w:val="24"/>
           <w:szCs w:val="24"/>
-          <w:lang w:val="es-HN"/>
-        </w:rPr>
-        <w:t>presentacion</w:t>
+          <w:lang w:val="en-US"/>
+        </w:rPr>
+        <w:t>ya</w:t>
       </w:r>
       <w:proofErr w:type="spellEnd"/>
+      <w:r>
+        <w:rPr>
+          <w:rFonts w:ascii="Times New Roman" w:eastAsia="URWPalladioTOT-Reg" w:hAnsi="Times New Roman" w:cs="Times New Roman"/>
+          <w:b/>
+          <w:bCs/>
+          <w:color w:val="000000" w:themeColor="text1"/>
+          <w:sz w:val="24"/>
+          <w:szCs w:val="24"/>
+          <w:lang w:val="en-US"/>
+        </w:rPr>
+        <w:t xml:space="preserve"> me </w:t>
+      </w:r>
+      <w:proofErr w:type="spellStart"/>
+      <w:r>
+        <w:rPr>
+          <w:rFonts w:ascii="Times New Roman" w:eastAsia="URWPalladioTOT-Reg" w:hAnsi="Times New Roman" w:cs="Times New Roman"/>
+          <w:b/>
+          <w:bCs/>
+          <w:color w:val="000000" w:themeColor="text1"/>
+          <w:sz w:val="24"/>
+          <w:szCs w:val="24"/>
+          <w:lang w:val="en-US"/>
+        </w:rPr>
+        <w:t>quiero</w:t>
+      </w:r>
+      <w:proofErr w:type="spellEnd"/>
+      <w:r>
+        <w:rPr>
+          <w:rFonts w:ascii="Times New Roman" w:eastAsia="URWPalladioTOT-Reg" w:hAnsi="Times New Roman" w:cs="Times New Roman"/>
+          <w:b/>
+          <w:bCs/>
+          <w:color w:val="000000" w:themeColor="text1"/>
+          <w:sz w:val="24"/>
+          <w:szCs w:val="24"/>
+          <w:lang w:val="en-US"/>
+        </w:rPr>
+        <w:t xml:space="preserve"> </w:t>
+      </w:r>
+      <w:proofErr w:type="spellStart"/>
+      <w:r>
+        <w:rPr>
+          <w:rFonts w:ascii="Times New Roman" w:eastAsia="URWPalladioTOT-Reg" w:hAnsi="Times New Roman" w:cs="Times New Roman"/>
+          <w:b/>
+          <w:bCs/>
+          <w:color w:val="000000" w:themeColor="text1"/>
+          <w:sz w:val="24"/>
+          <w:szCs w:val="24"/>
+          <w:lang w:val="en-US"/>
+        </w:rPr>
+        <w:t>ir</w:t>
+      </w:r>
+      <w:proofErr w:type="spellEnd"/>
+      <w:r>
+        <w:rPr>
+          <w:rFonts w:ascii="Times New Roman" w:eastAsia="URWPalladioTOT-Reg" w:hAnsi="Times New Roman" w:cs="Times New Roman"/>
+          <w:b/>
+          <w:bCs/>
+          <w:color w:val="000000" w:themeColor="text1"/>
+          <w:sz w:val="24"/>
+          <w:szCs w:val="24"/>
+          <w:lang w:val="en-US"/>
+        </w:rPr>
+        <w:t xml:space="preserve"> :)</w:t>
+      </w:r>
     </w:p>
     <w:p>
       <w:pPr>
@@ -18035,7 +18022,7 @@
           <w:color w:val="000000" w:themeColor="text1"/>
           <w:sz w:val="24"/>
           <w:szCs w:val="24"/>
-          <w:lang w:val="es-HN"/>
+          <w:lang w:val="en-US"/>
         </w:rPr>
       </w:pPr>
     </w:p>
@@ -18079,7 +18066,7 @@
           <w:szCs w:val="24"/>
           <w:lang w:val="es-HN"/>
         </w:rPr>
-        <w:t xml:space="preserve"> 5ed6cf91578b504cea4acbb27a89c40ce0b58900</w:t>
+        <w:t xml:space="preserve"> 9618580c448a1f407235f9e11c6efdefd7874119</w:t>
       </w:r>
     </w:p>
     <w:p>
@@ -18177,7 +18164,7 @@
           <w:szCs w:val="24"/>
           <w:lang w:val="es-HN"/>
         </w:rPr>
-        <w:t xml:space="preserve"> May 21 03:56:17 2022 -0600</w:t>
+        <w:t xml:space="preserve"> May 21 04:40:42 2022 -0600</w:t>
       </w:r>
     </w:p>
     <w:p>
@@ -18223,7 +18210,7 @@
           <w:szCs w:val="24"/>
           <w:lang w:val="es-HN"/>
         </w:rPr>
-        <w:t xml:space="preserve">    agregando cambios a la </w:t>
+        <w:t xml:space="preserve">    terminando la </w:t>
       </w:r>
       <w:proofErr w:type="spellStart"/>
       <w:r>
@@ -18270,34 +18257,20 @@
           <w:color w:val="000000" w:themeColor="text1"/>
           <w:sz w:val="24"/>
           <w:szCs w:val="24"/>
-          <w:lang w:val="es-HN"/>
-        </w:rPr>
-      </w:pPr>
-      <w:proofErr w:type="spellStart"/>
-      <w:r>
-        <w:rPr>
-          <w:rFonts w:ascii="Times New Roman" w:eastAsia="URWPalladioTOT-Reg" w:hAnsi="Times New Roman" w:cs="Times New Roman"/>
-          <w:b/>
-          <w:bCs/>
-          <w:color w:val="000000" w:themeColor="text1"/>
-          <w:sz w:val="24"/>
-          <w:szCs w:val="24"/>
-          <w:lang w:val="es-HN"/>
-        </w:rPr>
-        <w:t>commit</w:t>
-      </w:r>
-      <w:proofErr w:type="spellEnd"/>
-      <w:r>
-        <w:rPr>
-          <w:rFonts w:ascii="Times New Roman" w:eastAsia="URWPalladioTOT-Reg" w:hAnsi="Times New Roman" w:cs="Times New Roman"/>
-          <w:b/>
-          <w:bCs/>
-          <w:color w:val="000000" w:themeColor="text1"/>
-          <w:sz w:val="24"/>
-          <w:szCs w:val="24"/>
-          <w:lang w:val="es-HN"/>
-        </w:rPr>
-        <w:t xml:space="preserve"> 8d4c93f334e415ae192f181f20928eeb7f5880a5</w:t>
+          <w:lang w:val="en-US"/>
+        </w:rPr>
+      </w:pPr>
+      <w:r>
+        <w:rPr>
+          <w:rFonts w:ascii="Times New Roman" w:eastAsia="URWPalladioTOT-Reg" w:hAnsi="Times New Roman" w:cs="Times New Roman"/>
+          <w:b/>
+          <w:bCs/>
+          <w:color w:val="000000" w:themeColor="text1"/>
+          <w:sz w:val="24"/>
+          <w:szCs w:val="24"/>
+          <w:lang w:val="en-US"/>
+        </w:rPr>
+        <w:t>commit 5ed6cf91578b504cea4acbb27a89c40ce0b58900</w:t>
       </w:r>
     </w:p>
     <w:p>
@@ -18313,34 +18286,20 @@
           <w:color w:val="000000" w:themeColor="text1"/>
           <w:sz w:val="24"/>
           <w:szCs w:val="24"/>
-          <w:lang w:val="es-HN"/>
-        </w:rPr>
-      </w:pPr>
-      <w:proofErr w:type="spellStart"/>
-      <w:r>
-        <w:rPr>
-          <w:rFonts w:ascii="Times New Roman" w:eastAsia="URWPalladioTOT-Reg" w:hAnsi="Times New Roman" w:cs="Times New Roman"/>
-          <w:b/>
-          <w:bCs/>
-          <w:color w:val="000000" w:themeColor="text1"/>
-          <w:sz w:val="24"/>
-          <w:szCs w:val="24"/>
-          <w:lang w:val="es-HN"/>
-        </w:rPr>
-        <w:t>Author</w:t>
-      </w:r>
-      <w:proofErr w:type="spellEnd"/>
-      <w:r>
-        <w:rPr>
-          <w:rFonts w:ascii="Times New Roman" w:eastAsia="URWPalladioTOT-Reg" w:hAnsi="Times New Roman" w:cs="Times New Roman"/>
-          <w:b/>
-          <w:bCs/>
-          <w:color w:val="000000" w:themeColor="text1"/>
-          <w:sz w:val="24"/>
-          <w:szCs w:val="24"/>
-          <w:lang w:val="es-HN"/>
-        </w:rPr>
-        <w:t>: Marcello Montes de Oca &lt;marcello_menjivar@unitec.edu&gt;</w:t>
+          <w:lang w:val="en-US"/>
+        </w:rPr>
+      </w:pPr>
+      <w:r>
+        <w:rPr>
+          <w:rFonts w:ascii="Times New Roman" w:eastAsia="URWPalladioTOT-Reg" w:hAnsi="Times New Roman" w:cs="Times New Roman"/>
+          <w:b/>
+          <w:bCs/>
+          <w:color w:val="000000" w:themeColor="text1"/>
+          <w:sz w:val="24"/>
+          <w:szCs w:val="24"/>
+          <w:lang w:val="en-US"/>
+        </w:rPr>
+        <w:t>Author: Marcello Montes de Oca &lt;marcello_menjivar@unitec.edu&gt;</w:t>
       </w:r>
     </w:p>
     <w:p>
@@ -18369,7 +18328,7 @@
           <w:szCs w:val="24"/>
           <w:lang w:val="en-US"/>
         </w:rPr>
-        <w:t>Date:   Fri May 20 21:24:19 2022 -0600</w:t>
+        <w:t>Date:   Sat May 21 03:56:17 2022 -0600</w:t>
       </w:r>
     </w:p>
     <w:p>
@@ -18402,21 +18361,33 @@
           <w:color w:val="000000" w:themeColor="text1"/>
           <w:sz w:val="24"/>
           <w:szCs w:val="24"/>
+          <w:lang w:val="es-HN"/>
+        </w:rPr>
+      </w:pPr>
+      <w:r>
+        <w:rPr>
+          <w:rFonts w:ascii="Times New Roman" w:eastAsia="URWPalladioTOT-Reg" w:hAnsi="Times New Roman" w:cs="Times New Roman"/>
+          <w:b/>
+          <w:bCs/>
+          <w:color w:val="000000" w:themeColor="text1"/>
+          <w:sz w:val="24"/>
+          <w:szCs w:val="24"/>
           <w:lang w:val="en-US"/>
         </w:rPr>
-      </w:pPr>
-      <w:r>
-        <w:rPr>
-          <w:rFonts w:ascii="Times New Roman" w:eastAsia="URWPalladioTOT-Reg" w:hAnsi="Times New Roman" w:cs="Times New Roman"/>
-          <w:b/>
-          <w:bCs/>
-          <w:color w:val="000000" w:themeColor="text1"/>
-          <w:sz w:val="24"/>
-          <w:szCs w:val="24"/>
-          <w:lang w:val="en-US"/>
-        </w:rPr>
         <w:t xml:space="preserve">    </w:t>
       </w:r>
+      <w:r>
+        <w:rPr>
+          <w:rFonts w:ascii="Times New Roman" w:eastAsia="URWPalladioTOT-Reg" w:hAnsi="Times New Roman" w:cs="Times New Roman"/>
+          <w:b/>
+          <w:bCs/>
+          <w:color w:val="000000" w:themeColor="text1"/>
+          <w:sz w:val="24"/>
+          <w:szCs w:val="24"/>
+          <w:lang w:val="es-HN"/>
+        </w:rPr>
+        <w:t xml:space="preserve">agregando cambios a la </w:t>
+      </w:r>
       <w:proofErr w:type="spellStart"/>
       <w:r>
         <w:rPr>
@@ -18426,75 +18397,11 @@
           <w:color w:val="000000" w:themeColor="text1"/>
           <w:sz w:val="24"/>
           <w:szCs w:val="24"/>
-          <w:lang w:val="en-US"/>
-        </w:rPr>
-        <w:t>Agregando</w:t>
+          <w:lang w:val="es-HN"/>
+        </w:rPr>
+        <w:t>presentacion</w:t>
       </w:r>
       <w:proofErr w:type="spellEnd"/>
-      <w:r>
-        <w:rPr>
-          <w:rFonts w:ascii="Times New Roman" w:eastAsia="URWPalladioTOT-Reg" w:hAnsi="Times New Roman" w:cs="Times New Roman"/>
-          <w:b/>
-          <w:bCs/>
-          <w:color w:val="000000" w:themeColor="text1"/>
-          <w:sz w:val="24"/>
-          <w:szCs w:val="24"/>
-          <w:lang w:val="en-US"/>
-        </w:rPr>
-        <w:t xml:space="preserve"> </w:t>
-      </w:r>
-      <w:proofErr w:type="spellStart"/>
-      <w:r>
-        <w:rPr>
-          <w:rFonts w:ascii="Times New Roman" w:eastAsia="URWPalladioTOT-Reg" w:hAnsi="Times New Roman" w:cs="Times New Roman"/>
-          <w:b/>
-          <w:bCs/>
-          <w:color w:val="000000" w:themeColor="text1"/>
-          <w:sz w:val="24"/>
-          <w:szCs w:val="24"/>
-          <w:lang w:val="en-US"/>
-        </w:rPr>
-        <w:t>el</w:t>
-      </w:r>
-      <w:proofErr w:type="spellEnd"/>
-      <w:r>
-        <w:rPr>
-          <w:rFonts w:ascii="Times New Roman" w:eastAsia="URWPalladioTOT-Reg" w:hAnsi="Times New Roman" w:cs="Times New Roman"/>
-          <w:b/>
-          <w:bCs/>
-          <w:color w:val="000000" w:themeColor="text1"/>
-          <w:sz w:val="24"/>
-          <w:szCs w:val="24"/>
-          <w:lang w:val="en-US"/>
-        </w:rPr>
-        <w:t xml:space="preserve"> </w:t>
-      </w:r>
-      <w:proofErr w:type="spellStart"/>
-      <w:r>
-        <w:rPr>
-          <w:rFonts w:ascii="Times New Roman" w:eastAsia="URWPalladioTOT-Reg" w:hAnsi="Times New Roman" w:cs="Times New Roman"/>
-          <w:b/>
-          <w:bCs/>
-          <w:color w:val="000000" w:themeColor="text1"/>
-          <w:sz w:val="24"/>
-          <w:szCs w:val="24"/>
-          <w:lang w:val="en-US"/>
-        </w:rPr>
-        <w:t>reporte</w:t>
-      </w:r>
-      <w:proofErr w:type="spellEnd"/>
-      <w:r>
-        <w:rPr>
-          <w:rFonts w:ascii="Times New Roman" w:eastAsia="URWPalladioTOT-Reg" w:hAnsi="Times New Roman" w:cs="Times New Roman"/>
-          <w:b/>
-          <w:bCs/>
-          <w:color w:val="000000" w:themeColor="text1"/>
-          <w:sz w:val="24"/>
-          <w:szCs w:val="24"/>
-          <w:lang w:val="en-US"/>
-        </w:rPr>
-        <w:t xml:space="preserve"> final</w:t>
-      </w:r>
     </w:p>
     <w:p>
       <w:pPr>
@@ -18509,7 +18416,7 @@
           <w:color w:val="000000" w:themeColor="text1"/>
           <w:sz w:val="24"/>
           <w:szCs w:val="24"/>
-          <w:lang w:val="en-US"/>
+          <w:lang w:val="es-HN"/>
         </w:rPr>
       </w:pPr>
     </w:p>
@@ -18526,20 +18433,34 @@
           <w:color w:val="000000" w:themeColor="text1"/>
           <w:sz w:val="24"/>
           <w:szCs w:val="24"/>
-          <w:lang w:val="en-US"/>
-        </w:rPr>
-      </w:pPr>
-      <w:r>
-        <w:rPr>
-          <w:rFonts w:ascii="Times New Roman" w:eastAsia="URWPalladioTOT-Reg" w:hAnsi="Times New Roman" w:cs="Times New Roman"/>
-          <w:b/>
-          <w:bCs/>
-          <w:color w:val="000000" w:themeColor="text1"/>
-          <w:sz w:val="24"/>
-          <w:szCs w:val="24"/>
-          <w:lang w:val="en-US"/>
-        </w:rPr>
-        <w:t>commit 9eaae982ecf50cb8ba232a72c41864956751a310</w:t>
+          <w:lang w:val="es-HN"/>
+        </w:rPr>
+      </w:pPr>
+      <w:proofErr w:type="spellStart"/>
+      <w:r>
+        <w:rPr>
+          <w:rFonts w:ascii="Times New Roman" w:eastAsia="URWPalladioTOT-Reg" w:hAnsi="Times New Roman" w:cs="Times New Roman"/>
+          <w:b/>
+          <w:bCs/>
+          <w:color w:val="000000" w:themeColor="text1"/>
+          <w:sz w:val="24"/>
+          <w:szCs w:val="24"/>
+          <w:lang w:val="es-HN"/>
+        </w:rPr>
+        <w:t>commit</w:t>
+      </w:r>
+      <w:proofErr w:type="spellEnd"/>
+      <w:r>
+        <w:rPr>
+          <w:rFonts w:ascii="Times New Roman" w:eastAsia="URWPalladioTOT-Reg" w:hAnsi="Times New Roman" w:cs="Times New Roman"/>
+          <w:b/>
+          <w:bCs/>
+          <w:color w:val="000000" w:themeColor="text1"/>
+          <w:sz w:val="24"/>
+          <w:szCs w:val="24"/>
+          <w:lang w:val="es-HN"/>
+        </w:rPr>
+        <w:t xml:space="preserve"> 8d4c93f334e415ae192f181f20928eeb7f5880a5</w:t>
       </w:r>
     </w:p>
     <w:p>
@@ -18555,21 +18476,9 @@
           <w:color w:val="000000" w:themeColor="text1"/>
           <w:sz w:val="24"/>
           <w:szCs w:val="24"/>
-          <w:lang w:val="en-US"/>
-        </w:rPr>
-      </w:pPr>
-      <w:r>
-        <w:rPr>
-          <w:rFonts w:ascii="Times New Roman" w:eastAsia="URWPalladioTOT-Reg" w:hAnsi="Times New Roman" w:cs="Times New Roman"/>
-          <w:b/>
-          <w:bCs/>
-          <w:color w:val="000000" w:themeColor="text1"/>
-          <w:sz w:val="24"/>
-          <w:szCs w:val="24"/>
-          <w:lang w:val="en-US"/>
-        </w:rPr>
-        <w:t xml:space="preserve">Author: </w:t>
-      </w:r>
+          <w:lang w:val="es-HN"/>
+        </w:rPr>
+      </w:pPr>
       <w:proofErr w:type="spellStart"/>
       <w:r>
         <w:rPr>
@@ -18579,9 +18488,9 @@
           <w:color w:val="000000" w:themeColor="text1"/>
           <w:sz w:val="24"/>
           <w:szCs w:val="24"/>
-          <w:lang w:val="en-US"/>
-        </w:rPr>
-        <w:t>shello</w:t>
+          <w:lang w:val="es-HN"/>
+        </w:rPr>
+        <w:t>Author</w:t>
       </w:r>
       <w:proofErr w:type="spellEnd"/>
       <w:r>
@@ -18592,9 +18501,9 @@
           <w:color w:val="000000" w:themeColor="text1"/>
           <w:sz w:val="24"/>
           <w:szCs w:val="24"/>
-          <w:lang w:val="en-US"/>
-        </w:rPr>
-        <w:t xml:space="preserve"> &lt;marcello.menjivar@gmail.com&gt;</w:t>
+          <w:lang w:val="es-HN"/>
+        </w:rPr>
+        <w:t>: Marcello Montes de Oca &lt;marcello_menjivar@unitec.edu&gt;</w:t>
       </w:r>
     </w:p>
     <w:p>
@@ -18610,46 +18519,20 @@
           <w:color w:val="000000" w:themeColor="text1"/>
           <w:sz w:val="24"/>
           <w:szCs w:val="24"/>
-          <w:lang w:val="es-HN"/>
-        </w:rPr>
-      </w:pPr>
-      <w:r>
-        <w:rPr>
-          <w:rFonts w:ascii="Times New Roman" w:eastAsia="URWPalladioTOT-Reg" w:hAnsi="Times New Roman" w:cs="Times New Roman"/>
-          <w:b/>
-          <w:bCs/>
-          <w:color w:val="000000" w:themeColor="text1"/>
-          <w:sz w:val="24"/>
-          <w:szCs w:val="24"/>
-          <w:lang w:val="es-HN"/>
-        </w:rPr>
-        <w:t xml:space="preserve">Date:   </w:t>
-      </w:r>
-      <w:proofErr w:type="spellStart"/>
-      <w:r>
-        <w:rPr>
-          <w:rFonts w:ascii="Times New Roman" w:eastAsia="URWPalladioTOT-Reg" w:hAnsi="Times New Roman" w:cs="Times New Roman"/>
-          <w:b/>
-          <w:bCs/>
-          <w:color w:val="000000" w:themeColor="text1"/>
-          <w:sz w:val="24"/>
-          <w:szCs w:val="24"/>
-          <w:lang w:val="es-HN"/>
-        </w:rPr>
-        <w:t>Thu</w:t>
-      </w:r>
-      <w:proofErr w:type="spellEnd"/>
-      <w:r>
-        <w:rPr>
-          <w:rFonts w:ascii="Times New Roman" w:eastAsia="URWPalladioTOT-Reg" w:hAnsi="Times New Roman" w:cs="Times New Roman"/>
-          <w:b/>
-          <w:bCs/>
-          <w:color w:val="000000" w:themeColor="text1"/>
-          <w:sz w:val="24"/>
-          <w:szCs w:val="24"/>
-          <w:lang w:val="es-HN"/>
-        </w:rPr>
-        <w:t xml:space="preserve"> May 19 01:52:00 2022 -0600</w:t>
+          <w:lang w:val="en-US"/>
+        </w:rPr>
+      </w:pPr>
+      <w:r>
+        <w:rPr>
+          <w:rFonts w:ascii="Times New Roman" w:eastAsia="URWPalladioTOT-Reg" w:hAnsi="Times New Roman" w:cs="Times New Roman"/>
+          <w:b/>
+          <w:bCs/>
+          <w:color w:val="000000" w:themeColor="text1"/>
+          <w:sz w:val="24"/>
+          <w:szCs w:val="24"/>
+          <w:lang w:val="en-US"/>
+        </w:rPr>
+        <w:t>Date:   Fri May 20 21:24:19 2022 -0600</w:t>
       </w:r>
     </w:p>
     <w:p>
@@ -18665,7 +18548,7 @@
           <w:color w:val="000000" w:themeColor="text1"/>
           <w:sz w:val="24"/>
           <w:szCs w:val="24"/>
-          <w:lang w:val="es-HN"/>
+          <w:lang w:val="en-US"/>
         </w:rPr>
       </w:pPr>
     </w:p>
@@ -18682,20 +18565,98 @@
           <w:color w:val="000000" w:themeColor="text1"/>
           <w:sz w:val="24"/>
           <w:szCs w:val="24"/>
-          <w:lang w:val="es-HN"/>
-        </w:rPr>
-      </w:pPr>
-      <w:r>
-        <w:rPr>
-          <w:rFonts w:ascii="Times New Roman" w:eastAsia="URWPalladioTOT-Reg" w:hAnsi="Times New Roman" w:cs="Times New Roman"/>
-          <w:b/>
-          <w:bCs/>
-          <w:color w:val="000000" w:themeColor="text1"/>
-          <w:sz w:val="24"/>
-          <w:szCs w:val="24"/>
-          <w:lang w:val="es-HN"/>
-        </w:rPr>
-        <w:t xml:space="preserve">    Agregando documentos del proyecto Final</w:t>
+          <w:lang w:val="en-US"/>
+        </w:rPr>
+      </w:pPr>
+      <w:r>
+        <w:rPr>
+          <w:rFonts w:ascii="Times New Roman" w:eastAsia="URWPalladioTOT-Reg" w:hAnsi="Times New Roman" w:cs="Times New Roman"/>
+          <w:b/>
+          <w:bCs/>
+          <w:color w:val="000000" w:themeColor="text1"/>
+          <w:sz w:val="24"/>
+          <w:szCs w:val="24"/>
+          <w:lang w:val="en-US"/>
+        </w:rPr>
+        <w:t xml:space="preserve">    </w:t>
+      </w:r>
+      <w:proofErr w:type="spellStart"/>
+      <w:r>
+        <w:rPr>
+          <w:rFonts w:ascii="Times New Roman" w:eastAsia="URWPalladioTOT-Reg" w:hAnsi="Times New Roman" w:cs="Times New Roman"/>
+          <w:b/>
+          <w:bCs/>
+          <w:color w:val="000000" w:themeColor="text1"/>
+          <w:sz w:val="24"/>
+          <w:szCs w:val="24"/>
+          <w:lang w:val="en-US"/>
+        </w:rPr>
+        <w:t>Agregando</w:t>
+      </w:r>
+      <w:proofErr w:type="spellEnd"/>
+      <w:r>
+        <w:rPr>
+          <w:rFonts w:ascii="Times New Roman" w:eastAsia="URWPalladioTOT-Reg" w:hAnsi="Times New Roman" w:cs="Times New Roman"/>
+          <w:b/>
+          <w:bCs/>
+          <w:color w:val="000000" w:themeColor="text1"/>
+          <w:sz w:val="24"/>
+          <w:szCs w:val="24"/>
+          <w:lang w:val="en-US"/>
+        </w:rPr>
+        <w:t xml:space="preserve"> </w:t>
+      </w:r>
+      <w:proofErr w:type="spellStart"/>
+      <w:r>
+        <w:rPr>
+          <w:rFonts w:ascii="Times New Roman" w:eastAsia="URWPalladioTOT-Reg" w:hAnsi="Times New Roman" w:cs="Times New Roman"/>
+          <w:b/>
+          <w:bCs/>
+          <w:color w:val="000000" w:themeColor="text1"/>
+          <w:sz w:val="24"/>
+          <w:szCs w:val="24"/>
+          <w:lang w:val="en-US"/>
+        </w:rPr>
+        <w:t>el</w:t>
+      </w:r>
+      <w:proofErr w:type="spellEnd"/>
+      <w:r>
+        <w:rPr>
+          <w:rFonts w:ascii="Times New Roman" w:eastAsia="URWPalladioTOT-Reg" w:hAnsi="Times New Roman" w:cs="Times New Roman"/>
+          <w:b/>
+          <w:bCs/>
+          <w:color w:val="000000" w:themeColor="text1"/>
+          <w:sz w:val="24"/>
+          <w:szCs w:val="24"/>
+          <w:lang w:val="en-US"/>
+        </w:rPr>
+        <w:t xml:space="preserve"> </w:t>
+      </w:r>
+      <w:proofErr w:type="spellStart"/>
+      <w:r>
+        <w:rPr>
+          <w:rFonts w:ascii="Times New Roman" w:eastAsia="URWPalladioTOT-Reg" w:hAnsi="Times New Roman" w:cs="Times New Roman"/>
+          <w:b/>
+          <w:bCs/>
+          <w:color w:val="000000" w:themeColor="text1"/>
+          <w:sz w:val="24"/>
+          <w:szCs w:val="24"/>
+          <w:lang w:val="en-US"/>
+        </w:rPr>
+        <w:t>reporte</w:t>
+      </w:r>
+      <w:proofErr w:type="spellEnd"/>
+      <w:r>
+        <w:rPr>
+          <w:rFonts w:ascii="Times New Roman" w:eastAsia="URWPalladioTOT-Reg" w:hAnsi="Times New Roman" w:cs="Times New Roman"/>
+          <w:b/>
+          <w:bCs/>
+          <w:color w:val="000000" w:themeColor="text1"/>
+          <w:sz w:val="24"/>
+          <w:szCs w:val="24"/>
+          <w:lang w:val="en-US"/>
+        </w:rPr>
+        <w:t xml:space="preserve"> final</w:t>
       </w:r>
     </w:p>
     <w:p>
@@ -18711,7 +18672,7 @@
           <w:color w:val="000000" w:themeColor="text1"/>
           <w:sz w:val="24"/>
           <w:szCs w:val="24"/>
-          <w:lang w:val="es-HN"/>
+          <w:lang w:val="en-US"/>
         </w:rPr>
       </w:pPr>
     </w:p>
@@ -18728,34 +18689,20 @@
           <w:color w:val="000000" w:themeColor="text1"/>
           <w:sz w:val="24"/>
           <w:szCs w:val="24"/>
-          <w:lang w:val="es-HN"/>
-        </w:rPr>
-      </w:pPr>
-      <w:proofErr w:type="spellStart"/>
-      <w:r>
-        <w:rPr>
-          <w:rFonts w:ascii="Times New Roman" w:eastAsia="URWPalladioTOT-Reg" w:hAnsi="Times New Roman" w:cs="Times New Roman"/>
-          <w:b/>
-          <w:bCs/>
-          <w:color w:val="000000" w:themeColor="text1"/>
-          <w:sz w:val="24"/>
-          <w:szCs w:val="24"/>
-          <w:lang w:val="es-HN"/>
-        </w:rPr>
-        <w:t>commit</w:t>
-      </w:r>
-      <w:proofErr w:type="spellEnd"/>
-      <w:r>
-        <w:rPr>
-          <w:rFonts w:ascii="Times New Roman" w:eastAsia="URWPalladioTOT-Reg" w:hAnsi="Times New Roman" w:cs="Times New Roman"/>
-          <w:b/>
-          <w:bCs/>
-          <w:color w:val="000000" w:themeColor="text1"/>
-          <w:sz w:val="24"/>
-          <w:szCs w:val="24"/>
-          <w:lang w:val="es-HN"/>
-        </w:rPr>
-        <w:t xml:space="preserve"> d0ea2df5826f05d49970d35324558da2617234f4</w:t>
+          <w:lang w:val="en-US"/>
+        </w:rPr>
+      </w:pPr>
+      <w:r>
+        <w:rPr>
+          <w:rFonts w:ascii="Times New Roman" w:eastAsia="URWPalladioTOT-Reg" w:hAnsi="Times New Roman" w:cs="Times New Roman"/>
+          <w:b/>
+          <w:bCs/>
+          <w:color w:val="000000" w:themeColor="text1"/>
+          <w:sz w:val="24"/>
+          <w:szCs w:val="24"/>
+          <w:lang w:val="en-US"/>
+        </w:rPr>
+        <w:t>commit 9eaae982ecf50cb8ba232a72c41864956751a310</w:t>
       </w:r>
     </w:p>
     <w:p>
@@ -18771,9 +18718,21 @@
           <w:color w:val="000000" w:themeColor="text1"/>
           <w:sz w:val="24"/>
           <w:szCs w:val="24"/>
-          <w:lang w:val="es-HN"/>
-        </w:rPr>
-      </w:pPr>
+          <w:lang w:val="en-US"/>
+        </w:rPr>
+      </w:pPr>
+      <w:r>
+        <w:rPr>
+          <w:rFonts w:ascii="Times New Roman" w:eastAsia="URWPalladioTOT-Reg" w:hAnsi="Times New Roman" w:cs="Times New Roman"/>
+          <w:b/>
+          <w:bCs/>
+          <w:color w:val="000000" w:themeColor="text1"/>
+          <w:sz w:val="24"/>
+          <w:szCs w:val="24"/>
+          <w:lang w:val="en-US"/>
+        </w:rPr>
+        <w:t xml:space="preserve">Author: </w:t>
+      </w:r>
       <w:proofErr w:type="spellStart"/>
       <w:r>
         <w:rPr>
@@ -18783,9 +18742,9 @@
           <w:color w:val="000000" w:themeColor="text1"/>
           <w:sz w:val="24"/>
           <w:szCs w:val="24"/>
-          <w:lang w:val="es-HN"/>
-        </w:rPr>
-        <w:t>Author</w:t>
+          <w:lang w:val="en-US"/>
+        </w:rPr>
+        <w:t>shello</w:t>
       </w:r>
       <w:proofErr w:type="spellEnd"/>
       <w:r>
@@ -18796,9 +18755,9 @@
           <w:color w:val="000000" w:themeColor="text1"/>
           <w:sz w:val="24"/>
           <w:szCs w:val="24"/>
-          <w:lang w:val="es-HN"/>
-        </w:rPr>
-        <w:t>: Marcello Montes de Oca &lt;marcello_menjivar@unitec.edu&gt;</w:t>
+          <w:lang w:val="en-US"/>
+        </w:rPr>
+        <w:t xml:space="preserve"> &lt;marcello.menjivar@gmail.com&gt;</w:t>
       </w:r>
     </w:p>
     <w:p>
@@ -18840,7 +18799,7 @@
           <w:szCs w:val="24"/>
           <w:lang w:val="es-HN"/>
         </w:rPr>
-        <w:t>Wed</w:t>
+        <w:t>Thu</w:t>
       </w:r>
       <w:proofErr w:type="spellEnd"/>
       <w:r>
@@ -18853,7 +18812,7 @@
           <w:szCs w:val="24"/>
           <w:lang w:val="es-HN"/>
         </w:rPr>
-        <w:t xml:space="preserve"> May 18 18:24:15 2022 -0600</w:t>
+        <w:t xml:space="preserve"> May 19 01:52:00 2022 -0600</w:t>
       </w:r>
     </w:p>
     <w:p>
@@ -18899,7 +18858,7 @@
           <w:szCs w:val="24"/>
           <w:lang w:val="es-HN"/>
         </w:rPr>
-        <w:t xml:space="preserve">    Haciendo un arreglo....</w:t>
+        <w:t xml:space="preserve">    Agregando documentos del proyecto Final</w:t>
       </w:r>
     </w:p>
     <w:p>
@@ -18959,7 +18918,7 @@
           <w:szCs w:val="24"/>
           <w:lang w:val="es-HN"/>
         </w:rPr>
-        <w:t xml:space="preserve"> 3627217ac5996088294e6a8096b4e996028c6397</w:t>
+        <w:t xml:space="preserve"> d0ea2df5826f05d49970d35324558da2617234f4</w:t>
       </w:r>
     </w:p>
     <w:p>
@@ -19057,7 +19016,7 @@
           <w:szCs w:val="24"/>
           <w:lang w:val="es-HN"/>
         </w:rPr>
-        <w:t xml:space="preserve"> May 18 18:23:49 2022 -0600</w:t>
+        <w:t xml:space="preserve"> May 18 18:24:15 2022 -0600</w:t>
       </w:r>
     </w:p>
     <w:p>
@@ -19163,7 +19122,7 @@
           <w:szCs w:val="24"/>
           <w:lang w:val="es-HN"/>
         </w:rPr>
-        <w:t xml:space="preserve"> b1edc55ca426b08820d37359ec4f2e1a20ee758d</w:t>
+        <w:t xml:space="preserve"> 3627217ac5996088294e6a8096b4e996028c6397</w:t>
       </w:r>
     </w:p>
     <w:p>
@@ -19261,7 +19220,7 @@
           <w:szCs w:val="24"/>
           <w:lang w:val="es-HN"/>
         </w:rPr>
-        <w:t xml:space="preserve"> May 18 16:50:12 2022 -0600</w:t>
+        <w:t xml:space="preserve"> May 18 18:23:49 2022 -0600</w:t>
       </w:r>
     </w:p>
     <w:p>
@@ -19307,33 +19266,7 @@
           <w:szCs w:val="24"/>
           <w:lang w:val="es-HN"/>
         </w:rPr>
-        <w:t xml:space="preserve">    </w:t>
-      </w:r>
-      <w:proofErr w:type="spellStart"/>
-      <w:r>
-        <w:rPr>
-          <w:rFonts w:ascii="Times New Roman" w:eastAsia="URWPalladioTOT-Reg" w:hAnsi="Times New Roman" w:cs="Times New Roman"/>
-          <w:b/>
-          <w:bCs/>
-          <w:color w:val="000000" w:themeColor="text1"/>
-          <w:sz w:val="24"/>
-          <w:szCs w:val="24"/>
-          <w:lang w:val="es-HN"/>
-        </w:rPr>
-        <w:t>Agreando</w:t>
-      </w:r>
-      <w:proofErr w:type="spellEnd"/>
-      <w:r>
-        <w:rPr>
-          <w:rFonts w:ascii="Times New Roman" w:eastAsia="URWPalladioTOT-Reg" w:hAnsi="Times New Roman" w:cs="Times New Roman"/>
-          <w:b/>
-          <w:bCs/>
-          <w:color w:val="000000" w:themeColor="text1"/>
-          <w:sz w:val="24"/>
-          <w:szCs w:val="24"/>
-          <w:lang w:val="es-HN"/>
-        </w:rPr>
-        <w:t xml:space="preserve"> cambios y la actividad Adicional</w:t>
+        <w:t xml:space="preserve">    Haciendo un arreglo....</w:t>
       </w:r>
     </w:p>
     <w:p>
@@ -19366,20 +19299,34 @@
           <w:color w:val="000000" w:themeColor="text1"/>
           <w:sz w:val="24"/>
           <w:szCs w:val="24"/>
-          <w:lang w:val="en-US"/>
-        </w:rPr>
-      </w:pPr>
-      <w:r>
-        <w:rPr>
-          <w:rFonts w:ascii="Times New Roman" w:eastAsia="URWPalladioTOT-Reg" w:hAnsi="Times New Roman" w:cs="Times New Roman"/>
-          <w:b/>
-          <w:bCs/>
-          <w:color w:val="000000" w:themeColor="text1"/>
-          <w:sz w:val="24"/>
-          <w:szCs w:val="24"/>
-          <w:lang w:val="en-US"/>
-        </w:rPr>
-        <w:t>commit cbd76133cf117cecbc4bcef3df14d1d151705bbf</w:t>
+          <w:lang w:val="es-HN"/>
+        </w:rPr>
+      </w:pPr>
+      <w:proofErr w:type="spellStart"/>
+      <w:r>
+        <w:rPr>
+          <w:rFonts w:ascii="Times New Roman" w:eastAsia="URWPalladioTOT-Reg" w:hAnsi="Times New Roman" w:cs="Times New Roman"/>
+          <w:b/>
+          <w:bCs/>
+          <w:color w:val="000000" w:themeColor="text1"/>
+          <w:sz w:val="24"/>
+          <w:szCs w:val="24"/>
+          <w:lang w:val="es-HN"/>
+        </w:rPr>
+        <w:t>commit</w:t>
+      </w:r>
+      <w:proofErr w:type="spellEnd"/>
+      <w:r>
+        <w:rPr>
+          <w:rFonts w:ascii="Times New Roman" w:eastAsia="URWPalladioTOT-Reg" w:hAnsi="Times New Roman" w:cs="Times New Roman"/>
+          <w:b/>
+          <w:bCs/>
+          <w:color w:val="000000" w:themeColor="text1"/>
+          <w:sz w:val="24"/>
+          <w:szCs w:val="24"/>
+          <w:lang w:val="es-HN"/>
+        </w:rPr>
+        <w:t xml:space="preserve"> b1edc55ca426b08820d37359ec4f2e1a20ee758d</w:t>
       </w:r>
     </w:p>
     <w:p>
@@ -19395,20 +19342,34 @@
           <w:color w:val="000000" w:themeColor="text1"/>
           <w:sz w:val="24"/>
           <w:szCs w:val="24"/>
-          <w:lang w:val="en-US"/>
-        </w:rPr>
-      </w:pPr>
-      <w:r>
-        <w:rPr>
-          <w:rFonts w:ascii="Times New Roman" w:eastAsia="URWPalladioTOT-Reg" w:hAnsi="Times New Roman" w:cs="Times New Roman"/>
-          <w:b/>
-          <w:bCs/>
-          <w:color w:val="000000" w:themeColor="text1"/>
-          <w:sz w:val="24"/>
-          <w:szCs w:val="24"/>
-          <w:lang w:val="en-US"/>
-        </w:rPr>
-        <w:t>Author: Marcello Montes de Oca &lt;marcello_menjivar@unitec.edu&gt;</w:t>
+          <w:lang w:val="es-HN"/>
+        </w:rPr>
+      </w:pPr>
+      <w:proofErr w:type="spellStart"/>
+      <w:r>
+        <w:rPr>
+          <w:rFonts w:ascii="Times New Roman" w:eastAsia="URWPalladioTOT-Reg" w:hAnsi="Times New Roman" w:cs="Times New Roman"/>
+          <w:b/>
+          <w:bCs/>
+          <w:color w:val="000000" w:themeColor="text1"/>
+          <w:sz w:val="24"/>
+          <w:szCs w:val="24"/>
+          <w:lang w:val="es-HN"/>
+        </w:rPr>
+        <w:t>Author</w:t>
+      </w:r>
+      <w:proofErr w:type="spellEnd"/>
+      <w:r>
+        <w:rPr>
+          <w:rFonts w:ascii="Times New Roman" w:eastAsia="URWPalladioTOT-Reg" w:hAnsi="Times New Roman" w:cs="Times New Roman"/>
+          <w:b/>
+          <w:bCs/>
+          <w:color w:val="000000" w:themeColor="text1"/>
+          <w:sz w:val="24"/>
+          <w:szCs w:val="24"/>
+          <w:lang w:val="es-HN"/>
+        </w:rPr>
+        <w:t>: Marcello Montes de Oca &lt;marcello_menjivar@unitec.edu&gt;</w:t>
       </w:r>
     </w:p>
     <w:p>
@@ -19424,20 +19385,46 @@
           <w:color w:val="000000" w:themeColor="text1"/>
           <w:sz w:val="24"/>
           <w:szCs w:val="24"/>
-          <w:lang w:val="en-US"/>
-        </w:rPr>
-      </w:pPr>
-      <w:r>
-        <w:rPr>
-          <w:rFonts w:ascii="Times New Roman" w:eastAsia="URWPalladioTOT-Reg" w:hAnsi="Times New Roman" w:cs="Times New Roman"/>
-          <w:b/>
-          <w:bCs/>
-          <w:color w:val="000000" w:themeColor="text1"/>
-          <w:sz w:val="24"/>
-          <w:szCs w:val="24"/>
-          <w:lang w:val="en-US"/>
-        </w:rPr>
-        <w:t>Date:   Wed May 18 01:03:04 2022 -0600</w:t>
+          <w:lang w:val="es-HN"/>
+        </w:rPr>
+      </w:pPr>
+      <w:r>
+        <w:rPr>
+          <w:rFonts w:ascii="Times New Roman" w:eastAsia="URWPalladioTOT-Reg" w:hAnsi="Times New Roman" w:cs="Times New Roman"/>
+          <w:b/>
+          <w:bCs/>
+          <w:color w:val="000000" w:themeColor="text1"/>
+          <w:sz w:val="24"/>
+          <w:szCs w:val="24"/>
+          <w:lang w:val="es-HN"/>
+        </w:rPr>
+        <w:t xml:space="preserve">Date:   </w:t>
+      </w:r>
+      <w:proofErr w:type="spellStart"/>
+      <w:r>
+        <w:rPr>
+          <w:rFonts w:ascii="Times New Roman" w:eastAsia="URWPalladioTOT-Reg" w:hAnsi="Times New Roman" w:cs="Times New Roman"/>
+          <w:b/>
+          <w:bCs/>
+          <w:color w:val="000000" w:themeColor="text1"/>
+          <w:sz w:val="24"/>
+          <w:szCs w:val="24"/>
+          <w:lang w:val="es-HN"/>
+        </w:rPr>
+        <w:t>Wed</w:t>
+      </w:r>
+      <w:proofErr w:type="spellEnd"/>
+      <w:r>
+        <w:rPr>
+          <w:rFonts w:ascii="Times New Roman" w:eastAsia="URWPalladioTOT-Reg" w:hAnsi="Times New Roman" w:cs="Times New Roman"/>
+          <w:b/>
+          <w:bCs/>
+          <w:color w:val="000000" w:themeColor="text1"/>
+          <w:sz w:val="24"/>
+          <w:szCs w:val="24"/>
+          <w:lang w:val="es-HN"/>
+        </w:rPr>
+        <w:t xml:space="preserve"> May 18 16:50:12 2022 -0600</w:t>
       </w:r>
     </w:p>
     <w:p>
@@ -19453,7 +19440,7 @@
           <w:color w:val="000000" w:themeColor="text1"/>
           <w:sz w:val="24"/>
           <w:szCs w:val="24"/>
-          <w:lang w:val="en-US"/>
+          <w:lang w:val="es-HN"/>
         </w:rPr>
       </w:pPr>
     </w:p>
@@ -19481,22 +19468,10 @@
           <w:color w:val="000000" w:themeColor="text1"/>
           <w:sz w:val="24"/>
           <w:szCs w:val="24"/>
-          <w:lang w:val="en-US"/>
+          <w:lang w:val="es-HN"/>
         </w:rPr>
         <w:t xml:space="preserve">    </w:t>
       </w:r>
-      <w:r>
-        <w:rPr>
-          <w:rFonts w:ascii="Times New Roman" w:eastAsia="URWPalladioTOT-Reg" w:hAnsi="Times New Roman" w:cs="Times New Roman"/>
-          <w:b/>
-          <w:bCs/>
-          <w:color w:val="000000" w:themeColor="text1"/>
-          <w:sz w:val="24"/>
-          <w:szCs w:val="24"/>
-          <w:lang w:val="es-HN"/>
-        </w:rPr>
-        <w:t xml:space="preserve">No </w:t>
-      </w:r>
       <w:proofErr w:type="spellStart"/>
       <w:r>
         <w:rPr>
@@ -19508,7 +19483,7 @@
           <w:szCs w:val="24"/>
           <w:lang w:val="es-HN"/>
         </w:rPr>
-        <w:t>habia</w:t>
+        <w:t>Agreando</w:t>
       </w:r>
       <w:proofErr w:type="spellEnd"/>
       <w:r>
@@ -19521,7 +19496,7 @@
           <w:szCs w:val="24"/>
           <w:lang w:val="es-HN"/>
         </w:rPr>
-        <w:t xml:space="preserve"> subido el caso...</w:t>
+        <w:t xml:space="preserve"> cambios y la actividad Adicional</w:t>
       </w:r>
     </w:p>
     <w:p>
@@ -19554,34 +19529,20 @@
           <w:color w:val="000000" w:themeColor="text1"/>
           <w:sz w:val="24"/>
           <w:szCs w:val="24"/>
-          <w:lang w:val="es-HN"/>
-        </w:rPr>
-      </w:pPr>
-      <w:proofErr w:type="spellStart"/>
-      <w:r>
-        <w:rPr>
-          <w:rFonts w:ascii="Times New Roman" w:eastAsia="URWPalladioTOT-Reg" w:hAnsi="Times New Roman" w:cs="Times New Roman"/>
-          <w:b/>
-          <w:bCs/>
-          <w:color w:val="000000" w:themeColor="text1"/>
-          <w:sz w:val="24"/>
-          <w:szCs w:val="24"/>
-          <w:lang w:val="es-HN"/>
-        </w:rPr>
-        <w:t>commit</w:t>
-      </w:r>
-      <w:proofErr w:type="spellEnd"/>
-      <w:r>
-        <w:rPr>
-          <w:rFonts w:ascii="Times New Roman" w:eastAsia="URWPalladioTOT-Reg" w:hAnsi="Times New Roman" w:cs="Times New Roman"/>
-          <w:b/>
-          <w:bCs/>
-          <w:color w:val="000000" w:themeColor="text1"/>
-          <w:sz w:val="24"/>
-          <w:szCs w:val="24"/>
-          <w:lang w:val="es-HN"/>
-        </w:rPr>
-        <w:t xml:space="preserve"> 798de1e3b590ee61c2732c511bfbac7fe7d89653</w:t>
+          <w:lang w:val="en-US"/>
+        </w:rPr>
+      </w:pPr>
+      <w:r>
+        <w:rPr>
+          <w:rFonts w:ascii="Times New Roman" w:eastAsia="URWPalladioTOT-Reg" w:hAnsi="Times New Roman" w:cs="Times New Roman"/>
+          <w:b/>
+          <w:bCs/>
+          <w:color w:val="000000" w:themeColor="text1"/>
+          <w:sz w:val="24"/>
+          <w:szCs w:val="24"/>
+          <w:lang w:val="en-US"/>
+        </w:rPr>
+        <w:t>commit cbd76133cf117cecbc4bcef3df14d1d151705bbf</w:t>
       </w:r>
     </w:p>
     <w:p>
@@ -19597,34 +19558,20 @@
           <w:color w:val="000000" w:themeColor="text1"/>
           <w:sz w:val="24"/>
           <w:szCs w:val="24"/>
-          <w:lang w:val="es-HN"/>
-        </w:rPr>
-      </w:pPr>
-      <w:proofErr w:type="spellStart"/>
-      <w:r>
-        <w:rPr>
-          <w:rFonts w:ascii="Times New Roman" w:eastAsia="URWPalladioTOT-Reg" w:hAnsi="Times New Roman" w:cs="Times New Roman"/>
-          <w:b/>
-          <w:bCs/>
-          <w:color w:val="000000" w:themeColor="text1"/>
-          <w:sz w:val="24"/>
-          <w:szCs w:val="24"/>
-          <w:lang w:val="es-HN"/>
-        </w:rPr>
-        <w:t>Author</w:t>
-      </w:r>
-      <w:proofErr w:type="spellEnd"/>
-      <w:r>
-        <w:rPr>
-          <w:rFonts w:ascii="Times New Roman" w:eastAsia="URWPalladioTOT-Reg" w:hAnsi="Times New Roman" w:cs="Times New Roman"/>
-          <w:b/>
-          <w:bCs/>
-          <w:color w:val="000000" w:themeColor="text1"/>
-          <w:sz w:val="24"/>
-          <w:szCs w:val="24"/>
-          <w:lang w:val="es-HN"/>
-        </w:rPr>
-        <w:t>: Marcello Montes de Oca &lt;marcello_menjivar@unitec.edu&gt;</w:t>
+          <w:lang w:val="en-US"/>
+        </w:rPr>
+      </w:pPr>
+      <w:r>
+        <w:rPr>
+          <w:rFonts w:ascii="Times New Roman" w:eastAsia="URWPalladioTOT-Reg" w:hAnsi="Times New Roman" w:cs="Times New Roman"/>
+          <w:b/>
+          <w:bCs/>
+          <w:color w:val="000000" w:themeColor="text1"/>
+          <w:sz w:val="24"/>
+          <w:szCs w:val="24"/>
+          <w:lang w:val="en-US"/>
+        </w:rPr>
+        <w:t>Author: Marcello Montes de Oca &lt;marcello_menjivar@unitec.edu&gt;</w:t>
       </w:r>
     </w:p>
     <w:p>
@@ -19640,46 +19587,20 @@
           <w:color w:val="000000" w:themeColor="text1"/>
           <w:sz w:val="24"/>
           <w:szCs w:val="24"/>
-          <w:lang w:val="es-HN"/>
-        </w:rPr>
-      </w:pPr>
-      <w:r>
-        <w:rPr>
-          <w:rFonts w:ascii="Times New Roman" w:eastAsia="URWPalladioTOT-Reg" w:hAnsi="Times New Roman" w:cs="Times New Roman"/>
-          <w:b/>
-          <w:bCs/>
-          <w:color w:val="000000" w:themeColor="text1"/>
-          <w:sz w:val="24"/>
-          <w:szCs w:val="24"/>
-          <w:lang w:val="es-HN"/>
-        </w:rPr>
-        <w:t xml:space="preserve">Date:   </w:t>
-      </w:r>
-      <w:proofErr w:type="spellStart"/>
-      <w:r>
-        <w:rPr>
-          <w:rFonts w:ascii="Times New Roman" w:eastAsia="URWPalladioTOT-Reg" w:hAnsi="Times New Roman" w:cs="Times New Roman"/>
-          <w:b/>
-          <w:bCs/>
-          <w:color w:val="000000" w:themeColor="text1"/>
-          <w:sz w:val="24"/>
-          <w:szCs w:val="24"/>
-          <w:lang w:val="es-HN"/>
-        </w:rPr>
-        <w:t>Sun</w:t>
-      </w:r>
-      <w:proofErr w:type="spellEnd"/>
-      <w:r>
-        <w:rPr>
-          <w:rFonts w:ascii="Times New Roman" w:eastAsia="URWPalladioTOT-Reg" w:hAnsi="Times New Roman" w:cs="Times New Roman"/>
-          <w:b/>
-          <w:bCs/>
-          <w:color w:val="000000" w:themeColor="text1"/>
-          <w:sz w:val="24"/>
-          <w:szCs w:val="24"/>
-          <w:lang w:val="es-HN"/>
-        </w:rPr>
-        <w:t xml:space="preserve"> May 15 00:05:38 2022 -0600</w:t>
+          <w:lang w:val="en-US"/>
+        </w:rPr>
+      </w:pPr>
+      <w:r>
+        <w:rPr>
+          <w:rFonts w:ascii="Times New Roman" w:eastAsia="URWPalladioTOT-Reg" w:hAnsi="Times New Roman" w:cs="Times New Roman"/>
+          <w:b/>
+          <w:bCs/>
+          <w:color w:val="000000" w:themeColor="text1"/>
+          <w:sz w:val="24"/>
+          <w:szCs w:val="24"/>
+          <w:lang w:val="en-US"/>
+        </w:rPr>
+        <w:t>Date:   Wed May 18 01:03:04 2022 -0600</w:t>
       </w:r>
     </w:p>
     <w:p>
@@ -19695,7 +19616,7 @@
           <w:color w:val="000000" w:themeColor="text1"/>
           <w:sz w:val="24"/>
           <w:szCs w:val="24"/>
-          <w:lang w:val="es-HN"/>
+          <w:lang w:val="en-US"/>
         </w:rPr>
       </w:pPr>
     </w:p>
@@ -19723,9 +19644,47 @@
           <w:color w:val="000000" w:themeColor="text1"/>
           <w:sz w:val="24"/>
           <w:szCs w:val="24"/>
-          <w:lang w:val="es-HN"/>
-        </w:rPr>
-        <w:t xml:space="preserve">    Agregando Semana 4</w:t>
+          <w:lang w:val="en-US"/>
+        </w:rPr>
+        <w:t xml:space="preserve">    </w:t>
+      </w:r>
+      <w:r>
+        <w:rPr>
+          <w:rFonts w:ascii="Times New Roman" w:eastAsia="URWPalladioTOT-Reg" w:hAnsi="Times New Roman" w:cs="Times New Roman"/>
+          <w:b/>
+          <w:bCs/>
+          <w:color w:val="000000" w:themeColor="text1"/>
+          <w:sz w:val="24"/>
+          <w:szCs w:val="24"/>
+          <w:lang w:val="es-HN"/>
+        </w:rPr>
+        <w:t xml:space="preserve">No </w:t>
+      </w:r>
+      <w:proofErr w:type="spellStart"/>
+      <w:r>
+        <w:rPr>
+          <w:rFonts w:ascii="Times New Roman" w:eastAsia="URWPalladioTOT-Reg" w:hAnsi="Times New Roman" w:cs="Times New Roman"/>
+          <w:b/>
+          <w:bCs/>
+          <w:color w:val="000000" w:themeColor="text1"/>
+          <w:sz w:val="24"/>
+          <w:szCs w:val="24"/>
+          <w:lang w:val="es-HN"/>
+        </w:rPr>
+        <w:t>habia</w:t>
+      </w:r>
+      <w:proofErr w:type="spellEnd"/>
+      <w:r>
+        <w:rPr>
+          <w:rFonts w:ascii="Times New Roman" w:eastAsia="URWPalladioTOT-Reg" w:hAnsi="Times New Roman" w:cs="Times New Roman"/>
+          <w:b/>
+          <w:bCs/>
+          <w:color w:val="000000" w:themeColor="text1"/>
+          <w:sz w:val="24"/>
+          <w:szCs w:val="24"/>
+          <w:lang w:val="es-HN"/>
+        </w:rPr>
+        <w:t xml:space="preserve"> subido el caso...</w:t>
       </w:r>
     </w:p>
     <w:p>
@@ -19785,7 +19744,7 @@
           <w:szCs w:val="24"/>
           <w:lang w:val="es-HN"/>
         </w:rPr>
-        <w:t xml:space="preserve"> f1386b78e9fac7d035833cc7a0a406a1003314f0</w:t>
+        <w:t xml:space="preserve"> 798de1e3b590ee61c2732c511bfbac7fe7d89653</w:t>
       </w:r>
     </w:p>
     <w:p>
@@ -19870,7 +19829,7 @@
           <w:szCs w:val="24"/>
           <w:lang w:val="es-HN"/>
         </w:rPr>
-        <w:t>Thu</w:t>
+        <w:t>Sun</w:t>
       </w:r>
       <w:proofErr w:type="spellEnd"/>
       <w:r>
@@ -19883,7 +19842,7 @@
           <w:szCs w:val="24"/>
           <w:lang w:val="es-HN"/>
         </w:rPr>
-        <w:t xml:space="preserve"> May 12 23:19:49 2022 -0600</w:t>
+        <w:t xml:space="preserve"> May 15 00:05:38 2022 -0600</w:t>
       </w:r>
     </w:p>
     <w:p>
@@ -19929,7 +19888,7 @@
           <w:szCs w:val="24"/>
           <w:lang w:val="es-HN"/>
         </w:rPr>
-        <w:t xml:space="preserve">    Terminando Tareas 3</w:t>
+        <w:t xml:space="preserve">    Agregando Semana 4</w:t>
       </w:r>
     </w:p>
     <w:p>
@@ -19989,7 +19948,7 @@
           <w:szCs w:val="24"/>
           <w:lang w:val="es-HN"/>
         </w:rPr>
-        <w:t xml:space="preserve"> 11d54c8633efdd3a88d4b6368a4aa2757737a253</w:t>
+        <w:t xml:space="preserve"> f1386b78e9fac7d035833cc7a0a406a1003314f0</w:t>
       </w:r>
     </w:p>
     <w:p>
@@ -20087,7 +20046,7 @@
           <w:szCs w:val="24"/>
           <w:lang w:val="es-HN"/>
         </w:rPr>
-        <w:t xml:space="preserve"> May 12 22:44:55 2022 -0600</w:t>
+        <w:t xml:space="preserve"> May 12 23:19:49 2022 -0600</w:t>
       </w:r>
     </w:p>
     <w:p>
@@ -20133,7 +20092,7 @@
           <w:szCs w:val="24"/>
           <w:lang w:val="es-HN"/>
         </w:rPr>
-        <w:t xml:space="preserve">    Ordenando Semana3</w:t>
+        <w:t xml:space="preserve">    Terminando Tareas 3</w:t>
       </w:r>
     </w:p>
     <w:p>
@@ -20193,7 +20152,7 @@
           <w:szCs w:val="24"/>
           <w:lang w:val="es-HN"/>
         </w:rPr>
-        <w:t xml:space="preserve"> a889cb7e65686d0a240b3cd56d8c8db53ab35f5c</w:t>
+        <w:t xml:space="preserve"> 11d54c8633efdd3a88d4b6368a4aa2757737a253</w:t>
       </w:r>
     </w:p>
     <w:p>
@@ -20279,7 +20238,7 @@
           <w:szCs w:val="24"/>
           <w:lang w:val="es-HN"/>
         </w:rPr>
-        <w:t>Sat</w:t>
+        <w:t>Thu</w:t>
       </w:r>
       <w:proofErr w:type="spellEnd"/>
       <w:r>
@@ -20292,7 +20251,7 @@
           <w:szCs w:val="24"/>
           <w:lang w:val="es-HN"/>
         </w:rPr>
-        <w:t xml:space="preserve"> May 7 13:21:27 2022 -0600</w:t>
+        <w:t xml:space="preserve"> May 12 22:44:55 2022 -0600</w:t>
       </w:r>
     </w:p>
     <w:p>
@@ -20338,7 +20297,7 @@
           <w:szCs w:val="24"/>
           <w:lang w:val="es-HN"/>
         </w:rPr>
-        <w:t xml:space="preserve">    Examen parcial I - Terminado</w:t>
+        <w:t xml:space="preserve">    Ordenando Semana3</w:t>
       </w:r>
     </w:p>
     <w:p>
@@ -20398,7 +20357,7 @@
           <w:szCs w:val="24"/>
           <w:lang w:val="es-HN"/>
         </w:rPr>
-        <w:t xml:space="preserve"> da64e9ae90e3f69e08ff1b7237d1620cf1346796</w:t>
+        <w:t xml:space="preserve"> a889cb7e65686d0a240b3cd56d8c8db53ab35f5c</w:t>
       </w:r>
     </w:p>
     <w:p>
@@ -20496,7 +20455,7 @@
           <w:szCs w:val="24"/>
           <w:lang w:val="es-HN"/>
         </w:rPr>
-        <w:t xml:space="preserve"> May 7 04:17:49 2022 -0600</w:t>
+        <w:t xml:space="preserve"> May 7 13:21:27 2022 -0600</w:t>
       </w:r>
     </w:p>
     <w:p>
@@ -20542,7 +20501,7 @@
           <w:szCs w:val="24"/>
           <w:lang w:val="es-HN"/>
         </w:rPr>
-        <w:t xml:space="preserve">    agregando los libros de la clase... me falto un nombre...</w:t>
+        <w:t xml:space="preserve">    Examen parcial I - Terminado</w:t>
       </w:r>
     </w:p>
     <w:p>
@@ -20602,7 +20561,7 @@
           <w:szCs w:val="24"/>
           <w:lang w:val="es-HN"/>
         </w:rPr>
-        <w:t xml:space="preserve"> 4a45208e907d49db5d5c65592a14623e5d778367</w:t>
+        <w:t xml:space="preserve"> da64e9ae90e3f69e08ff1b7237d1620cf1346796</w:t>
       </w:r>
     </w:p>
     <w:p>
@@ -20700,7 +20659,7 @@
           <w:szCs w:val="24"/>
           <w:lang w:val="es-HN"/>
         </w:rPr>
-        <w:t xml:space="preserve"> May 7 04:17:07 2022 -0600</w:t>
+        <w:t xml:space="preserve"> May 7 04:17:49 2022 -0600</w:t>
       </w:r>
     </w:p>
     <w:p>
@@ -20746,7 +20705,7 @@
           <w:szCs w:val="24"/>
           <w:lang w:val="es-HN"/>
         </w:rPr>
-        <w:t xml:space="preserve">    agregando los libros de la clase</w:t>
+        <w:t xml:space="preserve">    agregando los libros de la clase... me falto un nombre...</w:t>
       </w:r>
     </w:p>
     <w:p>
@@ -20779,20 +20738,34 @@
           <w:color w:val="000000" w:themeColor="text1"/>
           <w:sz w:val="24"/>
           <w:szCs w:val="24"/>
-          <w:lang w:val="en-US"/>
-        </w:rPr>
-      </w:pPr>
-      <w:r>
-        <w:rPr>
-          <w:rFonts w:ascii="Times New Roman" w:eastAsia="URWPalladioTOT-Reg" w:hAnsi="Times New Roman" w:cs="Times New Roman"/>
-          <w:b/>
-          <w:bCs/>
-          <w:color w:val="000000" w:themeColor="text1"/>
-          <w:sz w:val="24"/>
-          <w:szCs w:val="24"/>
-          <w:lang w:val="en-US"/>
-        </w:rPr>
-        <w:t>commit d4a1fcff9c368ecd507ca96fbcfcfad8595409bd</w:t>
+          <w:lang w:val="es-HN"/>
+        </w:rPr>
+      </w:pPr>
+      <w:proofErr w:type="spellStart"/>
+      <w:r>
+        <w:rPr>
+          <w:rFonts w:ascii="Times New Roman" w:eastAsia="URWPalladioTOT-Reg" w:hAnsi="Times New Roman" w:cs="Times New Roman"/>
+          <w:b/>
+          <w:bCs/>
+          <w:color w:val="000000" w:themeColor="text1"/>
+          <w:sz w:val="24"/>
+          <w:szCs w:val="24"/>
+          <w:lang w:val="es-HN"/>
+        </w:rPr>
+        <w:t>commit</w:t>
+      </w:r>
+      <w:proofErr w:type="spellEnd"/>
+      <w:r>
+        <w:rPr>
+          <w:rFonts w:ascii="Times New Roman" w:eastAsia="URWPalladioTOT-Reg" w:hAnsi="Times New Roman" w:cs="Times New Roman"/>
+          <w:b/>
+          <w:bCs/>
+          <w:color w:val="000000" w:themeColor="text1"/>
+          <w:sz w:val="24"/>
+          <w:szCs w:val="24"/>
+          <w:lang w:val="es-HN"/>
+        </w:rPr>
+        <w:t xml:space="preserve"> 4a45208e907d49db5d5c65592a14623e5d778367</w:t>
       </w:r>
     </w:p>
     <w:p>
@@ -20808,20 +20781,34 @@
           <w:color w:val="000000" w:themeColor="text1"/>
           <w:sz w:val="24"/>
           <w:szCs w:val="24"/>
-          <w:lang w:val="en-US"/>
-        </w:rPr>
-      </w:pPr>
-      <w:r>
-        <w:rPr>
-          <w:rFonts w:ascii="Times New Roman" w:eastAsia="URWPalladioTOT-Reg" w:hAnsi="Times New Roman" w:cs="Times New Roman"/>
-          <w:b/>
-          <w:bCs/>
-          <w:color w:val="000000" w:themeColor="text1"/>
-          <w:sz w:val="24"/>
-          <w:szCs w:val="24"/>
-          <w:lang w:val="en-US"/>
-        </w:rPr>
-        <w:t>Author: Marcello Montes de Oca &lt;marcello_menjivar@unitec.edu&gt;</w:t>
+          <w:lang w:val="es-HN"/>
+        </w:rPr>
+      </w:pPr>
+      <w:proofErr w:type="spellStart"/>
+      <w:r>
+        <w:rPr>
+          <w:rFonts w:ascii="Times New Roman" w:eastAsia="URWPalladioTOT-Reg" w:hAnsi="Times New Roman" w:cs="Times New Roman"/>
+          <w:b/>
+          <w:bCs/>
+          <w:color w:val="000000" w:themeColor="text1"/>
+          <w:sz w:val="24"/>
+          <w:szCs w:val="24"/>
+          <w:lang w:val="es-HN"/>
+        </w:rPr>
+        <w:t>Author</w:t>
+      </w:r>
+      <w:proofErr w:type="spellEnd"/>
+      <w:r>
+        <w:rPr>
+          <w:rFonts w:ascii="Times New Roman" w:eastAsia="URWPalladioTOT-Reg" w:hAnsi="Times New Roman" w:cs="Times New Roman"/>
+          <w:b/>
+          <w:bCs/>
+          <w:color w:val="000000" w:themeColor="text1"/>
+          <w:sz w:val="24"/>
+          <w:szCs w:val="24"/>
+          <w:lang w:val="es-HN"/>
+        </w:rPr>
+        <w:t>: Marcello Montes de Oca &lt;marcello_menjivar@unitec.edu&gt;</w:t>
       </w:r>
     </w:p>
     <w:p>
@@ -20837,20 +20824,46 @@
           <w:color w:val="000000" w:themeColor="text1"/>
           <w:sz w:val="24"/>
           <w:szCs w:val="24"/>
-          <w:lang w:val="en-US"/>
-        </w:rPr>
-      </w:pPr>
-      <w:r>
-        <w:rPr>
-          <w:rFonts w:ascii="Times New Roman" w:eastAsia="URWPalladioTOT-Reg" w:hAnsi="Times New Roman" w:cs="Times New Roman"/>
-          <w:b/>
-          <w:bCs/>
-          <w:color w:val="000000" w:themeColor="text1"/>
-          <w:sz w:val="24"/>
-          <w:szCs w:val="24"/>
-          <w:lang w:val="en-US"/>
-        </w:rPr>
-        <w:t>Date:   Sat May 7 04:06:00 2022 -0600</w:t>
+          <w:lang w:val="es-HN"/>
+        </w:rPr>
+      </w:pPr>
+      <w:r>
+        <w:rPr>
+          <w:rFonts w:ascii="Times New Roman" w:eastAsia="URWPalladioTOT-Reg" w:hAnsi="Times New Roman" w:cs="Times New Roman"/>
+          <w:b/>
+          <w:bCs/>
+          <w:color w:val="000000" w:themeColor="text1"/>
+          <w:sz w:val="24"/>
+          <w:szCs w:val="24"/>
+          <w:lang w:val="es-HN"/>
+        </w:rPr>
+        <w:t xml:space="preserve">Date:   </w:t>
+      </w:r>
+      <w:proofErr w:type="spellStart"/>
+      <w:r>
+        <w:rPr>
+          <w:rFonts w:ascii="Times New Roman" w:eastAsia="URWPalladioTOT-Reg" w:hAnsi="Times New Roman" w:cs="Times New Roman"/>
+          <w:b/>
+          <w:bCs/>
+          <w:color w:val="000000" w:themeColor="text1"/>
+          <w:sz w:val="24"/>
+          <w:szCs w:val="24"/>
+          <w:lang w:val="es-HN"/>
+        </w:rPr>
+        <w:t>Sat</w:t>
+      </w:r>
+      <w:proofErr w:type="spellEnd"/>
+      <w:r>
+        <w:rPr>
+          <w:rFonts w:ascii="Times New Roman" w:eastAsia="URWPalladioTOT-Reg" w:hAnsi="Times New Roman" w:cs="Times New Roman"/>
+          <w:b/>
+          <w:bCs/>
+          <w:color w:val="000000" w:themeColor="text1"/>
+          <w:sz w:val="24"/>
+          <w:szCs w:val="24"/>
+          <w:lang w:val="es-HN"/>
+        </w:rPr>
+        <w:t xml:space="preserve"> May 7 04:17:07 2022 -0600</w:t>
       </w:r>
     </w:p>
     <w:p>
@@ -20866,7 +20879,7 @@
           <w:color w:val="000000" w:themeColor="text1"/>
           <w:sz w:val="24"/>
           <w:szCs w:val="24"/>
-          <w:lang w:val="en-US"/>
+          <w:lang w:val="es-HN"/>
         </w:rPr>
       </w:pPr>
     </w:p>
@@ -20883,46 +20896,20 @@
           <w:color w:val="000000" w:themeColor="text1"/>
           <w:sz w:val="24"/>
           <w:szCs w:val="24"/>
-          <w:lang w:val="en-US"/>
-        </w:rPr>
-      </w:pPr>
-      <w:r>
-        <w:rPr>
-          <w:rFonts w:ascii="Times New Roman" w:eastAsia="URWPalladioTOT-Reg" w:hAnsi="Times New Roman" w:cs="Times New Roman"/>
-          <w:b/>
-          <w:bCs/>
-          <w:color w:val="000000" w:themeColor="text1"/>
-          <w:sz w:val="24"/>
-          <w:szCs w:val="24"/>
-          <w:lang w:val="en-US"/>
-        </w:rPr>
-        <w:t xml:space="preserve">    </w:t>
-      </w:r>
-      <w:proofErr w:type="spellStart"/>
-      <w:r>
-        <w:rPr>
-          <w:rFonts w:ascii="Times New Roman" w:eastAsia="URWPalladioTOT-Reg" w:hAnsi="Times New Roman" w:cs="Times New Roman"/>
-          <w:b/>
-          <w:bCs/>
-          <w:color w:val="000000" w:themeColor="text1"/>
-          <w:sz w:val="24"/>
-          <w:szCs w:val="24"/>
-          <w:lang w:val="en-US"/>
-        </w:rPr>
-        <w:t>Ordenando</w:t>
-      </w:r>
-      <w:proofErr w:type="spellEnd"/>
-      <w:r>
-        <w:rPr>
-          <w:rFonts w:ascii="Times New Roman" w:eastAsia="URWPalladioTOT-Reg" w:hAnsi="Times New Roman" w:cs="Times New Roman"/>
-          <w:b/>
-          <w:bCs/>
-          <w:color w:val="000000" w:themeColor="text1"/>
-          <w:sz w:val="24"/>
-          <w:szCs w:val="24"/>
-          <w:lang w:val="en-US"/>
-        </w:rPr>
-        <w:t>...</w:t>
+          <w:lang w:val="es-HN"/>
+        </w:rPr>
+      </w:pPr>
+      <w:r>
+        <w:rPr>
+          <w:rFonts w:ascii="Times New Roman" w:eastAsia="URWPalladioTOT-Reg" w:hAnsi="Times New Roman" w:cs="Times New Roman"/>
+          <w:b/>
+          <w:bCs/>
+          <w:color w:val="000000" w:themeColor="text1"/>
+          <w:sz w:val="24"/>
+          <w:szCs w:val="24"/>
+          <w:lang w:val="es-HN"/>
+        </w:rPr>
+        <w:t xml:space="preserve">    agregando los libros de la clase</w:t>
       </w:r>
     </w:p>
     <w:p>
@@ -20938,7 +20925,7 @@
           <w:color w:val="000000" w:themeColor="text1"/>
           <w:sz w:val="24"/>
           <w:szCs w:val="24"/>
-          <w:lang w:val="en-US"/>
+          <w:lang w:val="es-HN"/>
         </w:rPr>
       </w:pPr>
     </w:p>
@@ -20968,7 +20955,7 @@
           <w:szCs w:val="24"/>
           <w:lang w:val="en-US"/>
         </w:rPr>
-        <w:t>commit 9f5c38a6dded6ccb4a078c6550bda718a250c751</w:t>
+        <w:t>commit d4a1fcff9c368ecd507ca96fbcfcfad8595409bd</w:t>
       </w:r>
     </w:p>
     <w:p>
@@ -20997,33 +20984,7 @@
           <w:szCs w:val="24"/>
           <w:lang w:val="en-US"/>
         </w:rPr>
-        <w:t xml:space="preserve">Author: </w:t>
-      </w:r>
-      <w:proofErr w:type="spellStart"/>
-      <w:r>
-        <w:rPr>
-          <w:rFonts w:ascii="Times New Roman" w:eastAsia="URWPalladioTOT-Reg" w:hAnsi="Times New Roman" w:cs="Times New Roman"/>
-          <w:b/>
-          <w:bCs/>
-          <w:color w:val="000000" w:themeColor="text1"/>
-          <w:sz w:val="24"/>
-          <w:szCs w:val="24"/>
-          <w:lang w:val="en-US"/>
-        </w:rPr>
-        <w:t>shello</w:t>
-      </w:r>
-      <w:proofErr w:type="spellEnd"/>
-      <w:r>
-        <w:rPr>
-          <w:rFonts w:ascii="Times New Roman" w:eastAsia="URWPalladioTOT-Reg" w:hAnsi="Times New Roman" w:cs="Times New Roman"/>
-          <w:b/>
-          <w:bCs/>
-          <w:color w:val="000000" w:themeColor="text1"/>
-          <w:sz w:val="24"/>
-          <w:szCs w:val="24"/>
-          <w:lang w:val="en-US"/>
-        </w:rPr>
-        <w:t xml:space="preserve"> &lt;marcello.menjivar@gmail.com&gt;</w:t>
+        <w:t>Author: Marcello Montes de Oca &lt;marcello_menjivar@unitec.edu&gt;</w:t>
       </w:r>
     </w:p>
     <w:p>
@@ -21039,46 +21000,20 @@
           <w:color w:val="000000" w:themeColor="text1"/>
           <w:sz w:val="24"/>
           <w:szCs w:val="24"/>
-          <w:lang w:val="es-HN"/>
-        </w:rPr>
-      </w:pPr>
-      <w:r>
-        <w:rPr>
-          <w:rFonts w:ascii="Times New Roman" w:eastAsia="URWPalladioTOT-Reg" w:hAnsi="Times New Roman" w:cs="Times New Roman"/>
-          <w:b/>
-          <w:bCs/>
-          <w:color w:val="000000" w:themeColor="text1"/>
-          <w:sz w:val="24"/>
-          <w:szCs w:val="24"/>
-          <w:lang w:val="es-HN"/>
-        </w:rPr>
-        <w:t xml:space="preserve">Date:   </w:t>
-      </w:r>
-      <w:proofErr w:type="spellStart"/>
-      <w:r>
-        <w:rPr>
-          <w:rFonts w:ascii="Times New Roman" w:eastAsia="URWPalladioTOT-Reg" w:hAnsi="Times New Roman" w:cs="Times New Roman"/>
-          <w:b/>
-          <w:bCs/>
-          <w:color w:val="000000" w:themeColor="text1"/>
-          <w:sz w:val="24"/>
-          <w:szCs w:val="24"/>
-          <w:lang w:val="es-HN"/>
-        </w:rPr>
-        <w:t>Thu</w:t>
-      </w:r>
-      <w:proofErr w:type="spellEnd"/>
-      <w:r>
-        <w:rPr>
-          <w:rFonts w:ascii="Times New Roman" w:eastAsia="URWPalladioTOT-Reg" w:hAnsi="Times New Roman" w:cs="Times New Roman"/>
-          <w:b/>
-          <w:bCs/>
-          <w:color w:val="000000" w:themeColor="text1"/>
-          <w:sz w:val="24"/>
-          <w:szCs w:val="24"/>
-          <w:lang w:val="es-HN"/>
-        </w:rPr>
-        <w:t xml:space="preserve"> May 5 23:01:24 2022 -0600</w:t>
+          <w:lang w:val="en-US"/>
+        </w:rPr>
+      </w:pPr>
+      <w:r>
+        <w:rPr>
+          <w:rFonts w:ascii="Times New Roman" w:eastAsia="URWPalladioTOT-Reg" w:hAnsi="Times New Roman" w:cs="Times New Roman"/>
+          <w:b/>
+          <w:bCs/>
+          <w:color w:val="000000" w:themeColor="text1"/>
+          <w:sz w:val="24"/>
+          <w:szCs w:val="24"/>
+          <w:lang w:val="en-US"/>
+        </w:rPr>
+        <w:t>Date:   Sat May 7 04:06:00 2022 -0600</w:t>
       </w:r>
     </w:p>
     <w:p>
@@ -21094,7 +21029,7 @@
           <w:color w:val="000000" w:themeColor="text1"/>
           <w:sz w:val="24"/>
           <w:szCs w:val="24"/>
-          <w:lang w:val="es-HN"/>
+          <w:lang w:val="en-US"/>
         </w:rPr>
       </w:pPr>
     </w:p>
@@ -21111,58 +21046,227 @@
           <w:color w:val="000000" w:themeColor="text1"/>
           <w:sz w:val="24"/>
           <w:szCs w:val="24"/>
-          <w:lang w:val="es-HN"/>
-        </w:rPr>
-      </w:pPr>
-      <w:r>
-        <w:rPr>
-          <w:rFonts w:ascii="Times New Roman" w:eastAsia="URWPalladioTOT-Reg" w:hAnsi="Times New Roman" w:cs="Times New Roman"/>
-          <w:b/>
-          <w:bCs/>
-          <w:color w:val="000000" w:themeColor="text1"/>
-          <w:sz w:val="24"/>
-          <w:szCs w:val="24"/>
-          <w:lang w:val="es-HN"/>
-        </w:rPr>
-        <w:t xml:space="preserve">    Creando la clase de Fusiones y Adquisiciones, subiendo tareas 1 y 2</w:t>
-      </w:r>
-    </w:p>
-    <w:p>
-      <w:pPr>
-        <w:jc w:val="both"/>
-        <w:rPr>
-          <w:rFonts w:ascii="Arial" w:hAnsi="Arial" w:cs="Arial"/>
-          <w:sz w:val="16"/>
-          <w:szCs w:val="16"/>
-          <w:lang w:val="es-ES_tradnl"/>
-        </w:rPr>
-      </w:pPr>
-    </w:p>
-    <w:p>
-      <w:pPr>
-        <w:jc w:val="both"/>
-        <w:rPr>
-          <w:rFonts w:ascii="Arial" w:hAnsi="Arial" w:cs="Arial"/>
-          <w:sz w:val="16"/>
-          <w:szCs w:val="16"/>
-          <w:lang w:val="es-ES_tradnl"/>
-        </w:rPr>
-      </w:pPr>
-    </w:p>
-    <w:p>
-      <w:pPr>
-        <w:jc w:val="both"/>
-        <w:rPr>
-          <w:rFonts w:ascii="Arial" w:hAnsi="Arial" w:cs="Arial"/>
-          <w:sz w:val="16"/>
-          <w:szCs w:val="16"/>
-          <w:lang w:val="es-ES_tradnl"/>
-        </w:rPr>
-      </w:pPr>
-    </w:p>
-    <w:p>
-      <w:pPr>
-        <w:spacing w:beforeAutospacing="1" w:afterAutospacing="1" w:line="240" w:lineRule="auto"/>
+          <w:lang w:val="en-US"/>
+        </w:rPr>
+      </w:pPr>
+      <w:r>
+        <w:rPr>
+          <w:rFonts w:ascii="Times New Roman" w:eastAsia="URWPalladioTOT-Reg" w:hAnsi="Times New Roman" w:cs="Times New Roman"/>
+          <w:b/>
+          <w:bCs/>
+          <w:color w:val="000000" w:themeColor="text1"/>
+          <w:sz w:val="24"/>
+          <w:szCs w:val="24"/>
+          <w:lang w:val="en-US"/>
+        </w:rPr>
+        <w:t xml:space="preserve">    </w:t>
+      </w:r>
+      <w:proofErr w:type="spellStart"/>
+      <w:r>
+        <w:rPr>
+          <w:rFonts w:ascii="Times New Roman" w:eastAsia="URWPalladioTOT-Reg" w:hAnsi="Times New Roman" w:cs="Times New Roman"/>
+          <w:b/>
+          <w:bCs/>
+          <w:color w:val="000000" w:themeColor="text1"/>
+          <w:sz w:val="24"/>
+          <w:szCs w:val="24"/>
+          <w:lang w:val="en-US"/>
+        </w:rPr>
+        <w:t>Ordenando</w:t>
+      </w:r>
+      <w:proofErr w:type="spellEnd"/>
+      <w:r>
+        <w:rPr>
+          <w:rFonts w:ascii="Times New Roman" w:eastAsia="URWPalladioTOT-Reg" w:hAnsi="Times New Roman" w:cs="Times New Roman"/>
+          <w:b/>
+          <w:bCs/>
+          <w:color w:val="000000" w:themeColor="text1"/>
+          <w:sz w:val="24"/>
+          <w:szCs w:val="24"/>
+          <w:lang w:val="en-US"/>
+        </w:rPr>
+        <w:t>...</w:t>
+      </w:r>
+    </w:p>
+    <w:p>
+      <w:pPr>
+        <w:autoSpaceDE w:val="0"/>
+        <w:autoSpaceDN w:val="0"/>
+        <w:adjustRightInd w:val="0"/>
+        <w:spacing w:after="0" w:line="360" w:lineRule="auto"/>
+        <w:rPr>
+          <w:rFonts w:ascii="Times New Roman" w:eastAsia="URWPalladioTOT-Reg" w:hAnsi="Times New Roman" w:cs="Times New Roman"/>
+          <w:b/>
+          <w:bCs/>
+          <w:color w:val="000000" w:themeColor="text1"/>
+          <w:sz w:val="24"/>
+          <w:szCs w:val="24"/>
+          <w:lang w:val="en-US"/>
+        </w:rPr>
+      </w:pPr>
+    </w:p>
+    <w:p>
+      <w:pPr>
+        <w:autoSpaceDE w:val="0"/>
+        <w:autoSpaceDN w:val="0"/>
+        <w:adjustRightInd w:val="0"/>
+        <w:spacing w:after="0" w:line="360" w:lineRule="auto"/>
+        <w:rPr>
+          <w:rFonts w:ascii="Times New Roman" w:eastAsia="URWPalladioTOT-Reg" w:hAnsi="Times New Roman" w:cs="Times New Roman"/>
+          <w:b/>
+          <w:bCs/>
+          <w:color w:val="000000" w:themeColor="text1"/>
+          <w:sz w:val="24"/>
+          <w:szCs w:val="24"/>
+          <w:lang w:val="en-US"/>
+        </w:rPr>
+      </w:pPr>
+      <w:r>
+        <w:rPr>
+          <w:rFonts w:ascii="Times New Roman" w:eastAsia="URWPalladioTOT-Reg" w:hAnsi="Times New Roman" w:cs="Times New Roman"/>
+          <w:b/>
+          <w:bCs/>
+          <w:color w:val="000000" w:themeColor="text1"/>
+          <w:sz w:val="24"/>
+          <w:szCs w:val="24"/>
+          <w:lang w:val="en-US"/>
+        </w:rPr>
+        <w:t>commit 9f5c38a6dded6ccb4a078c6550bda718a250c751</w:t>
+      </w:r>
+    </w:p>
+    <w:p>
+      <w:pPr>
+        <w:autoSpaceDE w:val="0"/>
+        <w:autoSpaceDN w:val="0"/>
+        <w:adjustRightInd w:val="0"/>
+        <w:spacing w:after="0" w:line="360" w:lineRule="auto"/>
+        <w:rPr>
+          <w:rFonts w:ascii="Times New Roman" w:eastAsia="URWPalladioTOT-Reg" w:hAnsi="Times New Roman" w:cs="Times New Roman"/>
+          <w:b/>
+          <w:bCs/>
+          <w:color w:val="000000" w:themeColor="text1"/>
+          <w:sz w:val="24"/>
+          <w:szCs w:val="24"/>
+          <w:lang w:val="en-US"/>
+        </w:rPr>
+      </w:pPr>
+      <w:r>
+        <w:rPr>
+          <w:rFonts w:ascii="Times New Roman" w:eastAsia="URWPalladioTOT-Reg" w:hAnsi="Times New Roman" w:cs="Times New Roman"/>
+          <w:b/>
+          <w:bCs/>
+          <w:color w:val="000000" w:themeColor="text1"/>
+          <w:sz w:val="24"/>
+          <w:szCs w:val="24"/>
+          <w:lang w:val="en-US"/>
+        </w:rPr>
+        <w:t xml:space="preserve">Author: </w:t>
+      </w:r>
+      <w:proofErr w:type="spellStart"/>
+      <w:r>
+        <w:rPr>
+          <w:rFonts w:ascii="Times New Roman" w:eastAsia="URWPalladioTOT-Reg" w:hAnsi="Times New Roman" w:cs="Times New Roman"/>
+          <w:b/>
+          <w:bCs/>
+          <w:color w:val="000000" w:themeColor="text1"/>
+          <w:sz w:val="24"/>
+          <w:szCs w:val="24"/>
+          <w:lang w:val="en-US"/>
+        </w:rPr>
+        <w:t>shello</w:t>
+      </w:r>
+      <w:proofErr w:type="spellEnd"/>
+      <w:r>
+        <w:rPr>
+          <w:rFonts w:ascii="Times New Roman" w:eastAsia="URWPalladioTOT-Reg" w:hAnsi="Times New Roman" w:cs="Times New Roman"/>
+          <w:b/>
+          <w:bCs/>
+          <w:color w:val="000000" w:themeColor="text1"/>
+          <w:sz w:val="24"/>
+          <w:szCs w:val="24"/>
+          <w:lang w:val="en-US"/>
+        </w:rPr>
+        <w:t xml:space="preserve"> &lt;marcello.menjivar@gmail.com&gt;</w:t>
+      </w:r>
+    </w:p>
+    <w:p>
+      <w:pPr>
+        <w:autoSpaceDE w:val="0"/>
+        <w:autoSpaceDN w:val="0"/>
+        <w:adjustRightInd w:val="0"/>
+        <w:spacing w:after="0" w:line="360" w:lineRule="auto"/>
+        <w:rPr>
+          <w:rFonts w:ascii="Times New Roman" w:eastAsia="URWPalladioTOT-Reg" w:hAnsi="Times New Roman" w:cs="Times New Roman"/>
+          <w:b/>
+          <w:bCs/>
+          <w:color w:val="000000" w:themeColor="text1"/>
+          <w:sz w:val="24"/>
+          <w:szCs w:val="24"/>
+          <w:lang w:val="es-HN"/>
+        </w:rPr>
+      </w:pPr>
+      <w:r>
+        <w:rPr>
+          <w:rFonts w:ascii="Times New Roman" w:eastAsia="URWPalladioTOT-Reg" w:hAnsi="Times New Roman" w:cs="Times New Roman"/>
+          <w:b/>
+          <w:bCs/>
+          <w:color w:val="000000" w:themeColor="text1"/>
+          <w:sz w:val="24"/>
+          <w:szCs w:val="24"/>
+          <w:lang w:val="es-HN"/>
+        </w:rPr>
+        <w:t xml:space="preserve">Date:   </w:t>
+      </w:r>
+      <w:proofErr w:type="spellStart"/>
+      <w:r>
+        <w:rPr>
+          <w:rFonts w:ascii="Times New Roman" w:eastAsia="URWPalladioTOT-Reg" w:hAnsi="Times New Roman" w:cs="Times New Roman"/>
+          <w:b/>
+          <w:bCs/>
+          <w:color w:val="000000" w:themeColor="text1"/>
+          <w:sz w:val="24"/>
+          <w:szCs w:val="24"/>
+          <w:lang w:val="es-HN"/>
+        </w:rPr>
+        <w:t>Thu</w:t>
+      </w:r>
+      <w:proofErr w:type="spellEnd"/>
+      <w:r>
+        <w:rPr>
+          <w:rFonts w:ascii="Times New Roman" w:eastAsia="URWPalladioTOT-Reg" w:hAnsi="Times New Roman" w:cs="Times New Roman"/>
+          <w:b/>
+          <w:bCs/>
+          <w:color w:val="000000" w:themeColor="text1"/>
+          <w:sz w:val="24"/>
+          <w:szCs w:val="24"/>
+          <w:lang w:val="es-HN"/>
+        </w:rPr>
+        <w:t xml:space="preserve"> May 5 23:01:24 2022 -0600</w:t>
+      </w:r>
+    </w:p>
+    <w:p>
+      <w:pPr>
+        <w:autoSpaceDE w:val="0"/>
+        <w:autoSpaceDN w:val="0"/>
+        <w:adjustRightInd w:val="0"/>
+        <w:spacing w:after="0" w:line="360" w:lineRule="auto"/>
+        <w:rPr>
+          <w:rFonts w:ascii="Times New Roman" w:eastAsia="URWPalladioTOT-Reg" w:hAnsi="Times New Roman" w:cs="Times New Roman"/>
+          <w:b/>
+          <w:bCs/>
+          <w:color w:val="000000" w:themeColor="text1"/>
+          <w:sz w:val="24"/>
+          <w:szCs w:val="24"/>
+          <w:lang w:val="es-HN"/>
+        </w:rPr>
+      </w:pPr>
+    </w:p>
+    <w:p>
+      <w:pPr>
+        <w:autoSpaceDE w:val="0"/>
+        <w:autoSpaceDN w:val="0"/>
+        <w:adjustRightInd w:val="0"/>
+        <w:spacing w:after="0" w:line="360" w:lineRule="auto"/>
         <w:rPr>
           <w:rStyle w:val="normaltextrun"/>
           <w:rFonts w:ascii="Calibri" w:eastAsia="Calibri" w:hAnsi="Calibri" w:cs="Calibri"/>
@@ -21174,6 +21278,18 @@
           <w:lang w:val="es-ES_tradnl"/>
         </w:rPr>
       </w:pPr>
+      <w:r>
+        <w:rPr>
+          <w:rFonts w:ascii="Times New Roman" w:eastAsia="URWPalladioTOT-Reg" w:hAnsi="Times New Roman" w:cs="Times New Roman"/>
+          <w:b/>
+          <w:bCs/>
+          <w:color w:val="000000" w:themeColor="text1"/>
+          <w:sz w:val="24"/>
+          <w:szCs w:val="24"/>
+          <w:lang w:val="es-HN"/>
+        </w:rPr>
+        <w:t xml:space="preserve">    Creando la clase de Fusiones y Adquisiciones, subiendo tareas 1 y 2</w:t>
+      </w:r>
     </w:p>
     <w:sectPr>
       <w:pgSz w:w="11906" w:h="16838"/>

</xml_diff>